<commit_message>
Evolution - generování XML konfigurace pro genetický algoritmus - vytvoření třídy XMLManager pro vytvoření XML Dokumentu
</commit_message>
<xml_diff>
--- a/Diplomový projekt.docx
+++ b/Diplomový projekt.docx
@@ -276,8 +276,20 @@
                                 <w:sz w:val="32"/>
                                 <w:szCs w:val="32"/>
                               </w:rPr>
-                              <w:t>Zdeněk Gold</w:t>
+                              <w:t xml:space="preserve">Zdeněk </w:t>
                             </w:r>
+                            <w:proofErr w:type="spellStart"/>
+                            <w:r>
+                              <w:rPr>
+                                <w:b/>
+                                <w:bCs/>
+                                <w:color w:val="808080" w:themeColor="text1" w:themeTint="7F"/>
+                                <w:sz w:val="32"/>
+                                <w:szCs w:val="32"/>
+                              </w:rPr>
+                              <w:t>Gold</w:t>
+                            </w:r>
+                            <w:proofErr w:type="spellEnd"/>
                           </w:p>
                         </w:sdtContent>
                       </w:sdt>
@@ -3254,7 +3266,15 @@
     </w:p>
     <w:p>
       <w:r>
-        <w:t>Tímto způsobem však lze nalézt optimální řešení pro problémy jednodušší charakter a pro ty složitější umožňuje nalézt pouze suboptimální řešení.</w:t>
+        <w:t xml:space="preserve">Tímto způsobem však lze nalézt optimální řešení pro problémy jednodušší charakter a pro ty složitější umožňuje nalézt pouze </w:t>
+      </w:r>
+      <w:proofErr w:type="spellStart"/>
+      <w:r>
+        <w:t>suboptimální</w:t>
+      </w:r>
+      <w:proofErr w:type="spellEnd"/>
+      <w:r>
+        <w:t xml:space="preserve"> řešení.</w:t>
       </w:r>
     </w:p>
     <w:p>
@@ -3287,7 +3307,15 @@
         <w:t xml:space="preserve">Jsou to </w:t>
       </w:r>
       <w:r>
-        <w:t>numerické algoritmy, které vycházejí ze základních principů Darwinovy a Mendelovy teorie evoluce, jejichž hlavní ideou je předávání rodičovského genomu novým potomkům a následné uvolnění životního prostoru potomkům.</w:t>
+        <w:t xml:space="preserve">numerické algoritmy, které vycházejí ze základních principů Darwinovy a </w:t>
+      </w:r>
+      <w:proofErr w:type="spellStart"/>
+      <w:r>
+        <w:t>Mendelovy</w:t>
+      </w:r>
+      <w:proofErr w:type="spellEnd"/>
+      <w:r>
+        <w:t xml:space="preserve"> teorie evoluce, jejichž hlavní ideou je předávání rodičovského genomu novým potomkům a následné uvolnění životního prostoru potomkům.</w:t>
       </w:r>
     </w:p>
     <w:p>
@@ -3307,7 +3335,15 @@
     </w:p>
     <w:p>
       <w:r>
-        <w:t>Podle klasické Darwinové a Mendelovy teorie evoluce, je uznáváno dogma, podle něhož se jednotlivé druhy vyvíjejí tak, že jsou z rodičů plozeni potomci, kteří podléhají při svém vzniku mutacím. Rodiče a potomci nevhodní pro aktuální životní prostředí vymírají cyklicky po tzv. generacích, čímž uvolňují místo novým rodičům a jejich potomkům.</w:t>
+        <w:t xml:space="preserve">Podle klasické Darwinové a </w:t>
+      </w:r>
+      <w:proofErr w:type="spellStart"/>
+      <w:r>
+        <w:t>Mendelovy</w:t>
+      </w:r>
+      <w:proofErr w:type="spellEnd"/>
+      <w:r>
+        <w:t xml:space="preserve"> teorie evoluce, je uznáváno dogma, podle něhož se jednotlivé druhy vyvíjejí tak, že jsou z rodičů plozeni potomci, kteří podléhají při svém vzniku mutacím. Rodiče a potomci nevhodní pro aktuální životní prostředí vymírají cyklicky po tzv. generacích, čímž uvolňují místo novým rodičům a jejich potomkům.</w:t>
       </w:r>
     </w:p>
     <w:p>
@@ -3504,7 +3540,23 @@
     </w:p>
     <w:p>
       <w:r>
-        <w:t>Algoritmy této třídy mají svůj specifický název, a to „evoluční algoritmy“. Řeší problémy tak elegantně, že se staly velmi oblíbené a používané v mnoha inženýrských oborech. Z hlediska nejobecnějšího členění patří evoluční algoritmy k algoritmům heuristickým. Heuristické algoritmy můžeme rozdělit na deterministické a stochastické. Algoritmy druhé skupiny se liší v tom, že některé jejich kroky využívají náhodné operace, a to znamená, že výsledné řešení, které jimi získáme, se v jednotlivýh bězích programu  mohou lišit.</w:t>
+        <w:t>Algoritmy této třídy mají svůj specifický název, a to „evoluční algoritmy“. Řeší problémy tak elegantně, že se staly velmi oblíbené a používané v mnoha inženýrských oborech. Z hlediska nejobecnějšího členění patří evoluční algoritmy k algoritmům heuristickým. Heuristické algoritmy můžeme rozdělit na deterministické a stochastické. Algoritmy druhé skupiny se liší v tom, že některé jejich kroky využívají náhodné operace, a to znamená, že výsledné řešení, které jimi získáme, se v </w:t>
+      </w:r>
+      <w:proofErr w:type="spellStart"/>
+      <w:r>
+        <w:t>jednotlivýh</w:t>
+      </w:r>
+      <w:proofErr w:type="spellEnd"/>
+      <w:r>
+        <w:t xml:space="preserve"> bězích </w:t>
+      </w:r>
+      <w:proofErr w:type="gramStart"/>
+      <w:r>
+        <w:t>programu  mohou</w:t>
+      </w:r>
+      <w:proofErr w:type="gramEnd"/>
+      <w:r>
+        <w:t xml:space="preserve"> lišit.</w:t>
       </w:r>
     </w:p>
     <w:p>
@@ -3543,7 +3595,15 @@
     </w:p>
     <w:p>
       <w:r>
-        <w:t>Obecně lze říci, že optimalizační algoritmy slouží k nalezení minima dané účelové funkce tak, že hledají optimální numericnou kombinaci jejich argumentů.</w:t>
+        <w:t xml:space="preserve">Obecně lze říci, že optimalizační algoritmy slouží k nalezení minima dané účelové funkce tak, že hledají optimální </w:t>
+      </w:r>
+      <w:proofErr w:type="spellStart"/>
+      <w:r>
+        <w:t>numericnou</w:t>
+      </w:r>
+      <w:proofErr w:type="spellEnd"/>
+      <w:r>
+        <w:t xml:space="preserve"> kombinaci jejich argumentů.</w:t>
       </w:r>
     </w:p>
     <w:p>
@@ -3662,7 +3722,15 @@
         </w:numPr>
       </w:pPr>
       <w:r>
-        <w:t>Účelová funkce je, pokud možno, unimodální (jeden extrém)</w:t>
+        <w:t xml:space="preserve">Účelová funkce je, pokud možno, </w:t>
+      </w:r>
+      <w:proofErr w:type="spellStart"/>
+      <w:r>
+        <w:t>unimodální</w:t>
+      </w:r>
+      <w:proofErr w:type="spellEnd"/>
+      <w:r>
+        <w:t xml:space="preserve"> (jeden extrém)</w:t>
       </w:r>
     </w:p>
     <w:p>
@@ -3726,7 +3794,23 @@
         <w:ind w:left="708"/>
       </w:pPr>
       <w:r>
-        <w:t>Algoritmy tohoto typu jsou založny na využití náhody. Jde v podstatě o čistě náhodné hledání hodnot alrgumentů účelové funkce s tím, že výsledkem je vždy to nejlepší řešení, jež bylo nalezeno během náhodného hledání. Algoritmy tohoto typu jsou obvykle:</w:t>
+        <w:t xml:space="preserve">Algoritmy tohoto typu jsou </w:t>
+      </w:r>
+      <w:proofErr w:type="spellStart"/>
+      <w:r>
+        <w:t>založny</w:t>
+      </w:r>
+      <w:proofErr w:type="spellEnd"/>
+      <w:r>
+        <w:t xml:space="preserve"> na využití náhody. Jde v podstatě o čistě náhodné hledání hodnot </w:t>
+      </w:r>
+      <w:proofErr w:type="spellStart"/>
+      <w:r>
+        <w:t>alrgumentů</w:t>
+      </w:r>
+      <w:proofErr w:type="spellEnd"/>
+      <w:r>
+        <w:t xml:space="preserve"> účelové funkce s tím, že výsledkem je vždy to nejlepší řešení, jež bylo nalezeno během náhodného hledání. Algoritmy tohoto typu jsou obvykle:</w:t>
       </w:r>
     </w:p>
     <w:p>
@@ -3793,8 +3877,13 @@
           <w:numId w:val="4"/>
         </w:numPr>
       </w:pPr>
-      <w:r>
-        <w:t>Róbustní (velmi často najdou kvalitní řešení)</w:t>
+      <w:proofErr w:type="spellStart"/>
+      <w:r>
+        <w:t>Róbustní</w:t>
+      </w:r>
+      <w:proofErr w:type="spellEnd"/>
+      <w:r>
+        <w:t xml:space="preserve"> (velmi často najdou kvalitní řešení)</w:t>
       </w:r>
     </w:p>
     <w:p>
@@ -3883,7 +3972,15 @@
         </w:numPr>
       </w:pPr>
       <w:r>
-        <w:t>Deterministické optimalizace pracují dobře s problém, u nichž není prostor možných řešení příliš rozsáhlý</w:t>
+        <w:t xml:space="preserve">Deterministické optimalizace pracují dobře s problém, u </w:t>
+      </w:r>
+      <w:proofErr w:type="gramStart"/>
+      <w:r>
+        <w:t>nichž</w:t>
+      </w:r>
+      <w:proofErr w:type="gramEnd"/>
+      <w:r>
+        <w:t xml:space="preserve"> není prostor možných řešení příliš rozsáhlý</w:t>
       </w:r>
     </w:p>
     <w:p>
@@ -3896,7 +3993,15 @@
       </w:pPr>
       <w:r>
         <w:lastRenderedPageBreak/>
-        <w:t>Smíšená optimalizace je vhodná u problémů, u nichž nejsou kladeny žádné omezení na velikost prostoru možných řešení</w:t>
+        <w:t xml:space="preserve">Smíšená optimalizace je vhodná u problémů, u nichž </w:t>
+      </w:r>
+      <w:proofErr w:type="gramStart"/>
+      <w:r>
+        <w:t>nejsou kladeny</w:t>
+      </w:r>
+      <w:proofErr w:type="gramEnd"/>
+      <w:r>
+        <w:t xml:space="preserve"> žádné omezení na velikost prostoru možných řešení</w:t>
       </w:r>
     </w:p>
     <w:p>
@@ -3914,14 +4019,40 @@
         <w:pStyle w:val="Nadpis2"/>
       </w:pPr>
       <w:bookmarkStart w:id="8" w:name="_Toc408514647"/>
-      <w:r>
-        <w:t>Stochastic Hill Climbing</w:t>
+      <w:proofErr w:type="spellStart"/>
+      <w:r>
+        <w:t>Stochastic</w:t>
+      </w:r>
+      <w:proofErr w:type="spellEnd"/>
+      <w:r>
+        <w:t xml:space="preserve"> </w:t>
+      </w:r>
+      <w:proofErr w:type="spellStart"/>
+      <w:r>
+        <w:t>Hill</w:t>
+      </w:r>
+      <w:proofErr w:type="spellEnd"/>
+      <w:r>
+        <w:t xml:space="preserve"> </w:t>
+      </w:r>
+      <w:proofErr w:type="spellStart"/>
+      <w:r>
+        <w:t>Climbing</w:t>
       </w:r>
       <w:bookmarkEnd w:id="8"/>
-    </w:p>
-    <w:p>
-      <w:r>
-        <w:t>Stochastický horolezecký algoritmus je verze tzv. horolezeckého algoritmu obohaceného o stochastickou složku. Patří mezi gradientní metody, tzn. že prohledávajíprostor možných řešení ve směru největšího spádu. Díky své gradientní povaze velmi často uvázne v lokálním extrému. Vždy se vychází z náhodného bodu v prostoru možných řešení. Pro momentálně navržené řešení se pomocí konečného souboru transformací navrhne určité okolí a daná funkce se minimalizuje jen v tomto okolí. Získané lokální řešení se pak použije jako střed pro výpočet nového okolí.</w:t>
+      <w:proofErr w:type="spellEnd"/>
+    </w:p>
+    <w:p>
+      <w:r>
+        <w:t xml:space="preserve">Stochastický horolezecký algoritmus je verze tzv. horolezeckého algoritmu obohaceného o stochastickou složku. Patří mezi gradientní metody, tzn. že </w:t>
+      </w:r>
+      <w:proofErr w:type="spellStart"/>
+      <w:r>
+        <w:t>prohledávajíprostor</w:t>
+      </w:r>
+      <w:proofErr w:type="spellEnd"/>
+      <w:r>
+        <w:t xml:space="preserve"> možných řešení ve směru největšího spádu. Díky své gradientní povaze velmi často uvázne v lokálním extrému. Vždy se vychází z náhodného bodu v prostoru možných řešení. Pro momentálně navržené řešení se pomocí konečného souboru transformací navrhne určité okolí a daná funkce se minimalizuje jen v tomto okolí. Získané lokální řešení se pak použije jako střed pro výpočet nového okolí.</w:t>
       </w:r>
     </w:p>
     <w:p>
@@ -3935,18 +4066,39 @@
       </w:pPr>
       <w:bookmarkStart w:id="9" w:name="_Toc408514648"/>
       <w:r>
-        <w:t>Tabu Search</w:t>
+        <w:t xml:space="preserve">Tabu </w:t>
+      </w:r>
+      <w:proofErr w:type="spellStart"/>
+      <w:r>
+        <w:t>Search</w:t>
       </w:r>
       <w:bookmarkEnd w:id="9"/>
-    </w:p>
-    <w:p>
-      <w:r>
-        <w:t>Je vylepšená verze horolezeckého algoritmu, u něhož vylepšení spočívá v tom, že je do horolezeckého algoritmu zavedena tzv. krátkodobá paměť, jejimž úkolem je pamatovat si ty transformace, které sloužily pro vypočítání aktuálního středu. To má v konečném důsledku ten efekt, že se algoritmus nezacyklí, díky zakázanému použití těchto transformací.</w:t>
-      </w:r>
-    </w:p>
-    <w:p>
-      <w:r>
-        <w:t>Na rozdíl od algoritmu horolezeckého, Tabu Search tak často neuvízne v lokálním extrému.</w:t>
+      <w:proofErr w:type="spellEnd"/>
+    </w:p>
+    <w:p>
+      <w:r>
+        <w:t xml:space="preserve">Je vylepšená verze horolezeckého algoritmu, u něhož vylepšení spočívá v tom, že je do horolezeckého algoritmu zavedena tzv. krátkodobá paměť, </w:t>
+      </w:r>
+      <w:proofErr w:type="spellStart"/>
+      <w:r>
+        <w:t>jejimž</w:t>
+      </w:r>
+      <w:proofErr w:type="spellEnd"/>
+      <w:r>
+        <w:t xml:space="preserve"> úkolem je pamatovat si ty transformace, které sloužily pro vypočítání aktuálního středu. To má v konečném důsledku ten efekt, že se algoritmus nezacyklí, díky zakázanému použití těchto transformací.</w:t>
+      </w:r>
+    </w:p>
+    <w:p>
+      <w:r>
+        <w:t xml:space="preserve">Na rozdíl od algoritmu horolezeckého, Tabu </w:t>
+      </w:r>
+      <w:proofErr w:type="spellStart"/>
+      <w:r>
+        <w:t>Search</w:t>
+      </w:r>
+      <w:proofErr w:type="spellEnd"/>
+      <w:r>
+        <w:t xml:space="preserve"> tak často neuvízne v lokálním extrému.</w:t>
       </w:r>
     </w:p>
     <w:p>
@@ -3954,14 +4106,48 @@
         <w:pStyle w:val="Nadpis2"/>
       </w:pPr>
       <w:bookmarkStart w:id="10" w:name="_Toc408514649"/>
-      <w:r>
-        <w:t>Evolutionary Strategy</w:t>
+      <w:proofErr w:type="spellStart"/>
+      <w:r>
+        <w:t>Evolutionary</w:t>
+      </w:r>
+      <w:proofErr w:type="spellEnd"/>
+      <w:r>
+        <w:t xml:space="preserve"> </w:t>
+      </w:r>
+      <w:proofErr w:type="spellStart"/>
+      <w:r>
+        <w:t>Strategy</w:t>
       </w:r>
       <w:bookmarkEnd w:id="10"/>
-    </w:p>
-    <w:p>
-      <w:r>
-        <w:t>Evoluční strategie patří mezi první úspěšné stochastické algoritmy v historii. Byl navržen počátkem šedesátých let Rechenbergem a Schwefelem. Vychází z principů přirozeného výběru podobně jako genetické algoritmy. Na rozdíl od jiných stochastických algoritmů pracuje sevoluční strategie přímo s reálnými hodnotami. Jejím jádrem je práce s řešením ve formě vektoru x, které je mutováno pomocí vektoru náhodných čísel.</w:t>
+      <w:proofErr w:type="spellEnd"/>
+    </w:p>
+    <w:p>
+      <w:r>
+        <w:t xml:space="preserve">Evoluční strategie patří mezi první úspěšné stochastické algoritmy v historii. Byl navržen počátkem šedesátých let </w:t>
+      </w:r>
+      <w:proofErr w:type="spellStart"/>
+      <w:r>
+        <w:t>Rechenbergem</w:t>
+      </w:r>
+      <w:proofErr w:type="spellEnd"/>
+      <w:r>
+        <w:t xml:space="preserve"> a </w:t>
+      </w:r>
+      <w:proofErr w:type="spellStart"/>
+      <w:r>
+        <w:t>Schwefelem</w:t>
+      </w:r>
+      <w:proofErr w:type="spellEnd"/>
+      <w:r>
+        <w:t xml:space="preserve">. Vychází z principů přirozeného výběru podobně jako genetické algoritmy. Na rozdíl od jiných stochastických algoritmů pracuje </w:t>
+      </w:r>
+      <w:proofErr w:type="spellStart"/>
+      <w:r>
+        <w:t>sevoluční</w:t>
+      </w:r>
+      <w:proofErr w:type="spellEnd"/>
+      <w:r>
+        <w:t xml:space="preserve"> strategie přímo s reálnými hodnotami. Jejím jádrem je práce s řešením ve formě vektoru x, které je mutováno pomocí vektoru náhodných čísel.</w:t>
       </w:r>
     </w:p>
     <w:p>
@@ -3970,13 +4156,50 @@
       </w:pPr>
       <w:bookmarkStart w:id="11" w:name="_Toc408514650"/>
       <w:r>
-        <w:t>Ant Colony Optimization</w:t>
+        <w:t xml:space="preserve">Ant </w:t>
+      </w:r>
+      <w:proofErr w:type="spellStart"/>
+      <w:r>
+        <w:t>Colony</w:t>
+      </w:r>
+      <w:proofErr w:type="spellEnd"/>
+      <w:r>
+        <w:t xml:space="preserve"> </w:t>
+      </w:r>
+      <w:proofErr w:type="spellStart"/>
+      <w:r>
+        <w:t>Optimization</w:t>
       </w:r>
       <w:bookmarkEnd w:id="11"/>
-    </w:p>
-    <w:p>
-      <w:r>
-        <w:t>Optimalizace mravenčí kolonií je algoritmus, jehož činnost napodobuje chování mravenců v kolonii. Princip je následovný: Nechť existuje zdroj mravenců (mraveniště) a cíl jejich snažení (potrava). Když jsou mravenci vypuštěni, tak po nějaké době dojde k tomu, že všichni mravenci se pohybují po kratší (optimální) cestě mezi zdrojem a cílem. Tento efekt, kdy mravenci najdou optimální cestu je dán tím, že si svou cestu značkují feromonem. Pokud dorazí prní mravenec k rozcestí dvou cest, které vedou ke stejnému cíli, pak je jeh rozhodnutí, po které cestě se vydá, náhodné. Ti, kteří najdou potravu, začnou cestu značkovat a při návratu jsou díky těmto značkám při rozhodování ovlivnění ve prostěch této cesty. Při návratu ji označkují podruhé, což opět zvyšuje pravděpodobnost rozhodnutí dalších mravenců v její prospěch. Tyto principy jsou použity v ACO algoritmu.</w:t>
+      <w:proofErr w:type="spellEnd"/>
+    </w:p>
+    <w:p>
+      <w:r>
+        <w:t xml:space="preserve">Optimalizace mravenčí kolonií je algoritmus, jehož činnost napodobuje chování mravenců v kolonii. Princip je následovný: Nechť existuje zdroj mravenců (mraveniště) a cíl jejich snažení (potrava). Když jsou mravenci vypuštěni, tak po nějaké době dojde k tomu, že všichni mravenci se pohybují po kratší (optimální) cestě mezi zdrojem a cílem. Tento efekt, kdy mravenci najdou optimální cestu je dán tím, že si svou cestu značkují feromonem. Pokud dorazí </w:t>
+      </w:r>
+      <w:proofErr w:type="spellStart"/>
+      <w:r>
+        <w:t>prní</w:t>
+      </w:r>
+      <w:proofErr w:type="spellEnd"/>
+      <w:r>
+        <w:t xml:space="preserve"> mravenec k rozcestí dvou cest, které vedou ke stejnému cíli, pak je </w:t>
+      </w:r>
+      <w:proofErr w:type="spellStart"/>
+      <w:r>
+        <w:t>jeh</w:t>
+      </w:r>
+      <w:proofErr w:type="spellEnd"/>
+      <w:r>
+        <w:t xml:space="preserve"> rozhodnutí, po které cestě se vydá, náhodné. Ti, kteří najdou potravu, začnou cestu značkovat a při návratu jsou díky těmto značkám při rozhodování ovlivnění ve </w:t>
+      </w:r>
+      <w:proofErr w:type="spellStart"/>
+      <w:r>
+        <w:t>prostěch</w:t>
+      </w:r>
+      <w:proofErr w:type="spellEnd"/>
+      <w:r>
+        <w:t xml:space="preserve"> této cesty. Při návratu ji označkují podruhé, což opět zvyšuje pravděpodobnost rozhodnutí dalších mravenců v její prospěch. Tyto principy jsou použity v ACO algoritmu.</w:t>
       </w:r>
     </w:p>
     <w:p>
@@ -3992,7 +4215,15 @@
         <w:t xml:space="preserve">ACO byl úspěšně použitý na optimalizování </w:t>
       </w:r>
       <w:r>
-        <w:t>problému Obchodního cestujícího nebo při návrhu telekomunikačnich sítí.</w:t>
+        <w:t xml:space="preserve">problému Obchodního cestujícího nebo při návrhu </w:t>
+      </w:r>
+      <w:proofErr w:type="spellStart"/>
+      <w:r>
+        <w:t>telekomunikačnich</w:t>
+      </w:r>
+      <w:proofErr w:type="spellEnd"/>
+      <w:r>
+        <w:t xml:space="preserve"> sítí.</w:t>
       </w:r>
     </w:p>
     <w:p>
@@ -4000,15 +4231,49 @@
         <w:pStyle w:val="Nadpis2"/>
       </w:pPr>
       <w:bookmarkStart w:id="12" w:name="_Toc408514651"/>
+      <w:proofErr w:type="spellStart"/>
       <w:r>
         <w:lastRenderedPageBreak/>
-        <w:t>Immunology Systém Method</w:t>
+        <w:t>Immunology</w:t>
+      </w:r>
+      <w:proofErr w:type="spellEnd"/>
+      <w:r>
+        <w:t xml:space="preserve"> Systém </w:t>
+      </w:r>
+      <w:proofErr w:type="spellStart"/>
+      <w:r>
+        <w:t>Method</w:t>
       </w:r>
       <w:bookmarkEnd w:id="12"/>
-    </w:p>
-    <w:p>
-      <w:r>
-        <w:t>Metoda imunitního systému je, jak už název napovídá, algoritmus, který je založen na principech fungování imunitního systému v živých organismech. Nahlíží se na něj jako na multiagentní systém, kde jednotliví agenti mají svůj specifický úkol. Tito agenti mají různé pravomoci a schopnosti komunikovat s jinými agenty. Na základě této komunikace a určité svobody v rozhodování jednotlivých agentů vzniká hirearchická struktura schopná řešit komplikované problémy. Může například jít o použítí antivirové ochrany u velkých rozsáhlých počítačových sítí.</w:t>
+      <w:proofErr w:type="spellEnd"/>
+    </w:p>
+    <w:p>
+      <w:r>
+        <w:t xml:space="preserve">Metoda imunitního systému je, jak už název napovídá, algoritmus, který je založen na principech fungování imunitního systému v živých organismech. Nahlíží se na něj jako na </w:t>
+      </w:r>
+      <w:proofErr w:type="spellStart"/>
+      <w:r>
+        <w:t>multiagentní</w:t>
+      </w:r>
+      <w:proofErr w:type="spellEnd"/>
+      <w:r>
+        <w:t xml:space="preserve"> systém, kde jednotliví agenti mají svůj specifický úkol. Tito agenti mají různé pravomoci a schopnosti komunikovat s jinými agenty. Na základě této komunikace a určité svobody v rozhodování jednotlivých agentů vzniká </w:t>
+      </w:r>
+      <w:proofErr w:type="spellStart"/>
+      <w:r>
+        <w:t>hirearchická</w:t>
+      </w:r>
+      <w:proofErr w:type="spellEnd"/>
+      <w:r>
+        <w:t xml:space="preserve"> struktura schopná řešit komplikované problémy. Může například jít o </w:t>
+      </w:r>
+      <w:proofErr w:type="spellStart"/>
+      <w:r>
+        <w:t>použítí</w:t>
+      </w:r>
+      <w:proofErr w:type="spellEnd"/>
+      <w:r>
+        <w:t xml:space="preserve"> antivirové ochrany u velkých rozsáhlých počítačových sítí.</w:t>
       </w:r>
     </w:p>
     <w:p>
@@ -4016,17 +4281,64 @@
         <w:pStyle w:val="Nadpis2"/>
       </w:pPr>
       <w:bookmarkStart w:id="13" w:name="_Toc408514652"/>
-      <w:r>
-        <w:t>Memetic Algorithm</w:t>
+      <w:proofErr w:type="spellStart"/>
+      <w:r>
+        <w:t>Memetic</w:t>
+      </w:r>
+      <w:proofErr w:type="spellEnd"/>
+      <w:r>
+        <w:t xml:space="preserve"> </w:t>
+      </w:r>
+      <w:proofErr w:type="spellStart"/>
+      <w:r>
+        <w:t>Algorithm</w:t>
       </w:r>
       <w:bookmarkEnd w:id="13"/>
-    </w:p>
-    <w:p>
-      <w:r>
-        <w:t xml:space="preserve">Memetický algoritmus. Tento pojem představuje širokou třídu metaheuristických algoritmů. Klíčovou charakteristikou těchto algoritmů je použití různých aproximačních algoritmů, technik lokálního vyhledávání, speciálních rekombinačních operátorů apod. V podstatě mohou být memetické algoritmy charakterizovány jako strategie soutěže a spolupráce projevující atributy synergetiky. Jako příklad memetického algoritmu lze uvést </w:t>
-      </w:r>
-      <w:r>
-        <w:t xml:space="preserve">hybridní kombinaci genetikých algoritmů a simulovaného žíhání či paralelní lokální prohledávání. </w:t>
+      <w:proofErr w:type="spellEnd"/>
+    </w:p>
+    <w:p>
+      <w:proofErr w:type="spellStart"/>
+      <w:r>
+        <w:t>Memetický</w:t>
+      </w:r>
+      <w:proofErr w:type="spellEnd"/>
+      <w:r>
+        <w:t xml:space="preserve"> algoritmus. Tento pojem představuje širokou třídu </w:t>
+      </w:r>
+      <w:proofErr w:type="spellStart"/>
+      <w:r>
+        <w:t>metaheuristických</w:t>
+      </w:r>
+      <w:proofErr w:type="spellEnd"/>
+      <w:r>
+        <w:t xml:space="preserve"> algoritmů. Klíčovou charakteristikou těchto algoritmů je použití různých aproximačních algoritmů, technik lokálního vyhledávání, speciálních rekombinačních operátorů apod. V podstatě mohou být </w:t>
+      </w:r>
+      <w:proofErr w:type="spellStart"/>
+      <w:r>
+        <w:t>memetické</w:t>
+      </w:r>
+      <w:proofErr w:type="spellEnd"/>
+      <w:r>
+        <w:t xml:space="preserve"> algoritmy charakterizovány jako strategie soutěže a spolupráce projevující atributy synergetiky. Jako příklad </w:t>
+      </w:r>
+      <w:proofErr w:type="spellStart"/>
+      <w:r>
+        <w:t>memetického</w:t>
+      </w:r>
+      <w:proofErr w:type="spellEnd"/>
+      <w:r>
+        <w:t xml:space="preserve"> algoritmu lze uvést </w:t>
+      </w:r>
+      <w:r>
+        <w:t xml:space="preserve">hybridní kombinaci </w:t>
+      </w:r>
+      <w:proofErr w:type="spellStart"/>
+      <w:r>
+        <w:t>genetikých</w:t>
+      </w:r>
+      <w:proofErr w:type="spellEnd"/>
+      <w:r>
+        <w:t xml:space="preserve"> algoritmů a simulovaného žíhání či paralelní lokální prohledávání. </w:t>
       </w:r>
     </w:p>
     <w:p>
@@ -4039,14 +4351,40 @@
         <w:pStyle w:val="Nadpis2"/>
       </w:pPr>
       <w:bookmarkStart w:id="14" w:name="_Toc408514653"/>
-      <w:r>
-        <w:t>Scatter Search</w:t>
+      <w:proofErr w:type="spellStart"/>
+      <w:r>
+        <w:t>Scatter</w:t>
+      </w:r>
+      <w:proofErr w:type="spellEnd"/>
+      <w:r>
+        <w:t xml:space="preserve"> </w:t>
+      </w:r>
+      <w:proofErr w:type="spellStart"/>
+      <w:r>
+        <w:t>Search</w:t>
       </w:r>
       <w:bookmarkEnd w:id="14"/>
-    </w:p>
-    <w:p>
-      <w:r>
-        <w:t>Rozptýlené prohledávání se svou podstatou liší od standardních evolučních algoritmů a je dost podobný algoritmu Tabu Search. Je to vektorově orientovaný algoritmus, který má za úkol generovat nové vektory na základě pomocných heuristických technik. Při startu se vychází z řešení získaných pomocí vhodné heuristiké techniky. Poté jsou generována nová řešení na základě podmnožiny nejlepších řešení ze startu. Z těchto nově nalezených řešení se opět vybere množina těch nejlepších a celý proces se opakuje. Tento algoritmus byl použit k řešení problémů, jako je řízení dopravy, učení neuronové sítě, optimalizace bez omezení, atd.</w:t>
+      <w:proofErr w:type="spellEnd"/>
+    </w:p>
+    <w:p>
+      <w:r>
+        <w:t xml:space="preserve">Rozptýlené prohledávání se svou podstatou liší od standardních evolučních algoritmů a je dost podobný algoritmu Tabu </w:t>
+      </w:r>
+      <w:proofErr w:type="spellStart"/>
+      <w:r>
+        <w:t>Search</w:t>
+      </w:r>
+      <w:proofErr w:type="spellEnd"/>
+      <w:r>
+        <w:t xml:space="preserve">. Je to vektorově orientovaný algoritmus, který má za úkol generovat nové vektory na základě pomocných heuristických technik. Při startu se vychází z řešení získaných pomocí vhodné </w:t>
+      </w:r>
+      <w:proofErr w:type="spellStart"/>
+      <w:r>
+        <w:t>heuristiké</w:t>
+      </w:r>
+      <w:proofErr w:type="spellEnd"/>
+      <w:r>
+        <w:t xml:space="preserve"> techniky. Poté jsou generována nová řešení na základě podmnožiny nejlepších řešení ze startu. Z těchto nově nalezených řešení se opět vybere množina těch nejlepších a celý proces se opakuje. Tento algoritmus byl použit k řešení problémů, jako je řízení dopravy, učení neuronové sítě, optimalizace bez omezení, atd.</w:t>
       </w:r>
     </w:p>
     <w:p>
@@ -4054,14 +4392,32 @@
         <w:pStyle w:val="Nadpis2"/>
       </w:pPr>
       <w:bookmarkStart w:id="15" w:name="_Toc408514654"/>
-      <w:r>
-        <w:t>Particle Swarm</w:t>
+      <w:proofErr w:type="spellStart"/>
+      <w:r>
+        <w:t>Particle</w:t>
+      </w:r>
+      <w:proofErr w:type="spellEnd"/>
+      <w:r>
+        <w:t xml:space="preserve"> </w:t>
+      </w:r>
+      <w:proofErr w:type="spellStart"/>
+      <w:r>
+        <w:t>Swarm</w:t>
       </w:r>
       <w:bookmarkEnd w:id="15"/>
-    </w:p>
-    <w:p>
-      <w:r>
-        <w:t>Rojení častic je založeno na práci s populací jedinců, jejichž pozice v prostoru možných řešení je měněna pomocí tzv. rychlostního vektoru. Podle popisu nedochází v základní verzi mezi jedinci k vzájemnému ovlivňování. To je odstraněno ve verzi s tzv. sousedstvím. V rámci tohoto sousedství dochází k vzájemnému ovlivňování tak, že jedinci patřící do jednoho sousedství putují k nejhlubšímu extrému, který byl v tomto sousedství nalezen.</w:t>
+      <w:proofErr w:type="spellEnd"/>
+    </w:p>
+    <w:p>
+      <w:r>
+        <w:t xml:space="preserve">Rojení </w:t>
+      </w:r>
+      <w:proofErr w:type="spellStart"/>
+      <w:r>
+        <w:t>častic</w:t>
+      </w:r>
+      <w:proofErr w:type="spellEnd"/>
+      <w:r>
+        <w:t xml:space="preserve"> je založeno na práci s populací jedinců, jejichž pozice v prostoru možných řešení je měněna pomocí tzv. rychlostního vektoru. Podle popisu nedochází v základní verzi mezi jedinci k vzájemnému ovlivňování. To je odstraněno ve verzi s tzv. sousedstvím. V rámci tohoto sousedství dochází k vzájemnému ovlivňování tak, že jedinci patřící do jednoho sousedství putují k nejhlubšímu extrému, který byl v tomto sousedství nalezen.</w:t>
       </w:r>
     </w:p>
     <w:p>
@@ -4081,7 +4437,15 @@
         </w:rPr>
       </w:pPr>
       <w:r>
-        <w:t>K demonstaci složitosti optimalizačních problémů lze uvést příklad typického reprezentanta těchto problémů a tím je SAT. Jedná se o problém z oblasti logiky, který je reprezentován složitější logickou funkcí s velkým počtem logických proměnných, který obsahuje např. 100 proměnných a cílem je nalézt takové hodnoty jednotlivých argumentů funkce tak, aby výsledná hodnota vztahu byla TRUE. Vezmeme-li v potaz, kolik je všech ohodnocení pro 100 proměnných (2</w:t>
+        <w:t>K </w:t>
+      </w:r>
+      <w:proofErr w:type="spellStart"/>
+      <w:r>
+        <w:t>demonstaci</w:t>
+      </w:r>
+      <w:proofErr w:type="spellEnd"/>
+      <w:r>
+        <w:t xml:space="preserve"> složitosti optimalizačních problémů lze uvést příklad typického reprezentanta těchto problémů a tím je SAT. Jedná se o problém z oblasti logiky, který je reprezentován složitější logickou funkcí s velkým počtem logických proměnných, který obsahuje např. 100 proměnných a cílem je nalézt takové hodnoty jednotlivých argumentů funkce tak, aby výsledná hodnota vztahu byla TRUE. Vezmeme-li v potaz, kolik je všech ohodnocení pro 100 proměnných (2</w:t>
       </w:r>
       <w:r>
         <w:rPr>
@@ -4096,29 +4460,1423 @@
         <w:rPr>
           <w:lang w:val="en-US"/>
         </w:rPr>
-        <w:t>^-13s, tak bychom stejně potřebovali 3,17x10^9 let pro všechny hodnoty.</w:t>
-      </w:r>
-    </w:p>
-    <w:p>
-      <w:pPr>
-        <w:rPr>
-          <w:lang w:val="en-US"/>
-        </w:rPr>
-      </w:pPr>
-      <w:r>
-        <w:rPr>
-          <w:lang w:val="en-US"/>
-        </w:rPr>
-        <w:t>Dalším nedostatkem SAT problému, který znemožňuje použít evolučních technik je to, že nelze u řešení vyhodnotit kvalitu. Dvě po sobě nalezené řešení tak nelze mezi sebou porovnat, zda jsi jsou sobě blízké. Pramen problému pocházi z toho, že funkce nám vrácí pouze dvě možné odpovědi: TRUE, FALSE. Nezjistíme tak, jestli je řešení lepší než jiné se stejnou hodnotou.</w:t>
-      </w:r>
-    </w:p>
-    <w:p>
+        <w:t xml:space="preserve">^-13s, </w:t>
+      </w:r>
+      <w:proofErr w:type="spellStart"/>
+      <w:r>
+        <w:rPr>
+          <w:lang w:val="en-US"/>
+        </w:rPr>
+        <w:t>tak</w:t>
+      </w:r>
+      <w:proofErr w:type="spellEnd"/>
+      <w:r>
+        <w:rPr>
+          <w:lang w:val="en-US"/>
+        </w:rPr>
+        <w:t xml:space="preserve"> </w:t>
+      </w:r>
+      <w:proofErr w:type="spellStart"/>
+      <w:r>
+        <w:rPr>
+          <w:lang w:val="en-US"/>
+        </w:rPr>
+        <w:t>bychom</w:t>
+      </w:r>
+      <w:proofErr w:type="spellEnd"/>
+      <w:r>
+        <w:rPr>
+          <w:lang w:val="en-US"/>
+        </w:rPr>
+        <w:t xml:space="preserve"> </w:t>
+      </w:r>
+      <w:proofErr w:type="spellStart"/>
+      <w:r>
+        <w:rPr>
+          <w:lang w:val="en-US"/>
+        </w:rPr>
+        <w:t>stejně</w:t>
+      </w:r>
+      <w:proofErr w:type="spellEnd"/>
+      <w:r>
+        <w:rPr>
+          <w:lang w:val="en-US"/>
+        </w:rPr>
+        <w:t xml:space="preserve"> </w:t>
+      </w:r>
+      <w:proofErr w:type="spellStart"/>
+      <w:r>
+        <w:rPr>
+          <w:lang w:val="en-US"/>
+        </w:rPr>
+        <w:t>potřebovali</w:t>
+      </w:r>
+      <w:proofErr w:type="spellEnd"/>
+      <w:r>
+        <w:rPr>
+          <w:lang w:val="en-US"/>
+        </w:rPr>
+        <w:t xml:space="preserve"> 3,17x10^9 let pro </w:t>
+      </w:r>
+      <w:proofErr w:type="spellStart"/>
+      <w:r>
+        <w:rPr>
+          <w:lang w:val="en-US"/>
+        </w:rPr>
+        <w:t>všechny</w:t>
+      </w:r>
+      <w:proofErr w:type="spellEnd"/>
+      <w:r>
+        <w:rPr>
+          <w:lang w:val="en-US"/>
+        </w:rPr>
+        <w:t xml:space="preserve"> </w:t>
+      </w:r>
+      <w:proofErr w:type="spellStart"/>
+      <w:r>
+        <w:rPr>
+          <w:lang w:val="en-US"/>
+        </w:rPr>
+        <w:t>hodnoty</w:t>
+      </w:r>
+      <w:proofErr w:type="spellEnd"/>
+      <w:r>
+        <w:rPr>
+          <w:lang w:val="en-US"/>
+        </w:rPr>
+        <w:t>.</w:t>
+      </w:r>
+    </w:p>
+    <w:p>
+      <w:pPr>
+        <w:rPr>
+          <w:lang w:val="en-US"/>
+        </w:rPr>
+      </w:pPr>
+      <w:proofErr w:type="spellStart"/>
+      <w:r>
+        <w:rPr>
+          <w:lang w:val="en-US"/>
+        </w:rPr>
+        <w:t>Dalším</w:t>
+      </w:r>
+      <w:proofErr w:type="spellEnd"/>
+      <w:r>
+        <w:rPr>
+          <w:lang w:val="en-US"/>
+        </w:rPr>
+        <w:t xml:space="preserve"> </w:t>
+      </w:r>
+      <w:proofErr w:type="spellStart"/>
+      <w:r>
+        <w:rPr>
+          <w:lang w:val="en-US"/>
+        </w:rPr>
+        <w:t>nedostatkem</w:t>
+      </w:r>
+      <w:proofErr w:type="spellEnd"/>
+      <w:r>
+        <w:rPr>
+          <w:lang w:val="en-US"/>
+        </w:rPr>
+        <w:t xml:space="preserve"> SAT </w:t>
+      </w:r>
+      <w:proofErr w:type="spellStart"/>
+      <w:r>
+        <w:rPr>
+          <w:lang w:val="en-US"/>
+        </w:rPr>
+        <w:t>problému</w:t>
+      </w:r>
+      <w:proofErr w:type="spellEnd"/>
+      <w:r>
+        <w:rPr>
+          <w:lang w:val="en-US"/>
+        </w:rPr>
+        <w:t xml:space="preserve">, </w:t>
+      </w:r>
+      <w:proofErr w:type="spellStart"/>
+      <w:r>
+        <w:rPr>
+          <w:lang w:val="en-US"/>
+        </w:rPr>
+        <w:t>který</w:t>
+      </w:r>
+      <w:proofErr w:type="spellEnd"/>
+      <w:r>
+        <w:rPr>
+          <w:lang w:val="en-US"/>
+        </w:rPr>
+        <w:t xml:space="preserve"> </w:t>
+      </w:r>
+      <w:proofErr w:type="spellStart"/>
+      <w:r>
+        <w:rPr>
+          <w:lang w:val="en-US"/>
+        </w:rPr>
+        <w:t>znemožňuje</w:t>
+      </w:r>
+      <w:proofErr w:type="spellEnd"/>
+      <w:r>
+        <w:rPr>
+          <w:lang w:val="en-US"/>
+        </w:rPr>
+        <w:t xml:space="preserve"> </w:t>
+      </w:r>
+      <w:proofErr w:type="spellStart"/>
+      <w:r>
+        <w:rPr>
+          <w:lang w:val="en-US"/>
+        </w:rPr>
+        <w:t>použít</w:t>
+      </w:r>
+      <w:proofErr w:type="spellEnd"/>
+      <w:r>
+        <w:rPr>
+          <w:lang w:val="en-US"/>
+        </w:rPr>
+        <w:t xml:space="preserve"> </w:t>
+      </w:r>
+      <w:proofErr w:type="spellStart"/>
+      <w:r>
+        <w:rPr>
+          <w:lang w:val="en-US"/>
+        </w:rPr>
+        <w:t>evolučních</w:t>
+      </w:r>
+      <w:proofErr w:type="spellEnd"/>
+      <w:r>
+        <w:rPr>
+          <w:lang w:val="en-US"/>
+        </w:rPr>
+        <w:t xml:space="preserve"> </w:t>
+      </w:r>
+      <w:proofErr w:type="spellStart"/>
+      <w:r>
+        <w:rPr>
+          <w:lang w:val="en-US"/>
+        </w:rPr>
+        <w:t>technik</w:t>
+      </w:r>
+      <w:proofErr w:type="spellEnd"/>
+      <w:r>
+        <w:rPr>
+          <w:lang w:val="en-US"/>
+        </w:rPr>
+        <w:t xml:space="preserve"> je to, </w:t>
+      </w:r>
+      <w:proofErr w:type="spellStart"/>
+      <w:r>
+        <w:rPr>
+          <w:lang w:val="en-US"/>
+        </w:rPr>
+        <w:t>že</w:t>
+      </w:r>
+      <w:proofErr w:type="spellEnd"/>
+      <w:r>
+        <w:rPr>
+          <w:lang w:val="en-US"/>
+        </w:rPr>
+        <w:t xml:space="preserve"> </w:t>
+      </w:r>
+      <w:proofErr w:type="spellStart"/>
+      <w:r>
+        <w:rPr>
+          <w:lang w:val="en-US"/>
+        </w:rPr>
+        <w:t>nelze</w:t>
+      </w:r>
+      <w:proofErr w:type="spellEnd"/>
+      <w:r>
+        <w:rPr>
+          <w:lang w:val="en-US"/>
+        </w:rPr>
+        <w:t xml:space="preserve"> u </w:t>
+      </w:r>
+      <w:proofErr w:type="spellStart"/>
+      <w:r>
+        <w:rPr>
+          <w:lang w:val="en-US"/>
+        </w:rPr>
+        <w:t>řešení</w:t>
+      </w:r>
+      <w:proofErr w:type="spellEnd"/>
+      <w:r>
+        <w:rPr>
+          <w:lang w:val="en-US"/>
+        </w:rPr>
+        <w:t xml:space="preserve"> </w:t>
+      </w:r>
+      <w:proofErr w:type="spellStart"/>
+      <w:r>
+        <w:rPr>
+          <w:lang w:val="en-US"/>
+        </w:rPr>
+        <w:t>vyhodnotit</w:t>
+      </w:r>
+      <w:proofErr w:type="spellEnd"/>
+      <w:r>
+        <w:rPr>
+          <w:lang w:val="en-US"/>
+        </w:rPr>
+        <w:t xml:space="preserve"> </w:t>
+      </w:r>
+      <w:proofErr w:type="spellStart"/>
+      <w:r>
+        <w:rPr>
+          <w:lang w:val="en-US"/>
+        </w:rPr>
+        <w:t>kvalitu</w:t>
+      </w:r>
+      <w:proofErr w:type="spellEnd"/>
+      <w:r>
+        <w:rPr>
+          <w:lang w:val="en-US"/>
+        </w:rPr>
+        <w:t xml:space="preserve">. </w:t>
+      </w:r>
+      <w:proofErr w:type="spellStart"/>
+      <w:proofErr w:type="gramStart"/>
+      <w:r>
+        <w:rPr>
+          <w:lang w:val="en-US"/>
+        </w:rPr>
+        <w:t>Dvě</w:t>
+      </w:r>
+      <w:proofErr w:type="spellEnd"/>
+      <w:r>
+        <w:rPr>
+          <w:lang w:val="en-US"/>
+        </w:rPr>
+        <w:t xml:space="preserve"> </w:t>
+      </w:r>
+      <w:proofErr w:type="spellStart"/>
+      <w:r>
+        <w:rPr>
+          <w:lang w:val="en-US"/>
+        </w:rPr>
+        <w:t>po</w:t>
+      </w:r>
+      <w:proofErr w:type="spellEnd"/>
+      <w:r>
+        <w:rPr>
+          <w:lang w:val="en-US"/>
+        </w:rPr>
+        <w:t xml:space="preserve"> </w:t>
+      </w:r>
+      <w:proofErr w:type="spellStart"/>
+      <w:r>
+        <w:rPr>
+          <w:lang w:val="en-US"/>
+        </w:rPr>
+        <w:t>sobě</w:t>
+      </w:r>
+      <w:proofErr w:type="spellEnd"/>
+      <w:r>
+        <w:rPr>
+          <w:lang w:val="en-US"/>
+        </w:rPr>
+        <w:t xml:space="preserve"> </w:t>
+      </w:r>
+      <w:proofErr w:type="spellStart"/>
+      <w:r>
+        <w:rPr>
+          <w:lang w:val="en-US"/>
+        </w:rPr>
+        <w:t>nalezené</w:t>
+      </w:r>
+      <w:proofErr w:type="spellEnd"/>
+      <w:r>
+        <w:rPr>
+          <w:lang w:val="en-US"/>
+        </w:rPr>
+        <w:t xml:space="preserve"> </w:t>
+      </w:r>
+      <w:proofErr w:type="spellStart"/>
+      <w:r>
+        <w:rPr>
+          <w:lang w:val="en-US"/>
+        </w:rPr>
+        <w:t>řešení</w:t>
+      </w:r>
+      <w:proofErr w:type="spellEnd"/>
+      <w:r>
+        <w:rPr>
+          <w:lang w:val="en-US"/>
+        </w:rPr>
+        <w:t xml:space="preserve"> </w:t>
+      </w:r>
+      <w:proofErr w:type="spellStart"/>
+      <w:r>
+        <w:rPr>
+          <w:lang w:val="en-US"/>
+        </w:rPr>
+        <w:t>tak</w:t>
+      </w:r>
+      <w:proofErr w:type="spellEnd"/>
+      <w:r>
+        <w:rPr>
+          <w:lang w:val="en-US"/>
+        </w:rPr>
+        <w:t xml:space="preserve"> </w:t>
+      </w:r>
+      <w:proofErr w:type="spellStart"/>
+      <w:r>
+        <w:rPr>
+          <w:lang w:val="en-US"/>
+        </w:rPr>
+        <w:t>nelze</w:t>
+      </w:r>
+      <w:proofErr w:type="spellEnd"/>
+      <w:r>
+        <w:rPr>
+          <w:lang w:val="en-US"/>
+        </w:rPr>
+        <w:t xml:space="preserve"> </w:t>
+      </w:r>
+      <w:proofErr w:type="spellStart"/>
+      <w:r>
+        <w:rPr>
+          <w:lang w:val="en-US"/>
+        </w:rPr>
+        <w:t>mezi</w:t>
+      </w:r>
+      <w:proofErr w:type="spellEnd"/>
+      <w:r>
+        <w:rPr>
+          <w:lang w:val="en-US"/>
+        </w:rPr>
+        <w:t xml:space="preserve"> </w:t>
+      </w:r>
+      <w:proofErr w:type="spellStart"/>
+      <w:r>
+        <w:rPr>
+          <w:lang w:val="en-US"/>
+        </w:rPr>
+        <w:t>sebou</w:t>
+      </w:r>
+      <w:proofErr w:type="spellEnd"/>
+      <w:r>
+        <w:rPr>
+          <w:lang w:val="en-US"/>
+        </w:rPr>
+        <w:t xml:space="preserve"> </w:t>
+      </w:r>
+      <w:proofErr w:type="spellStart"/>
+      <w:r>
+        <w:rPr>
+          <w:lang w:val="en-US"/>
+        </w:rPr>
+        <w:t>porovnat</w:t>
+      </w:r>
+      <w:proofErr w:type="spellEnd"/>
+      <w:r>
+        <w:rPr>
+          <w:lang w:val="en-US"/>
+        </w:rPr>
+        <w:t xml:space="preserve">, </w:t>
+      </w:r>
+      <w:proofErr w:type="spellStart"/>
+      <w:r>
+        <w:rPr>
+          <w:lang w:val="en-US"/>
+        </w:rPr>
+        <w:t>zda</w:t>
+      </w:r>
+      <w:proofErr w:type="spellEnd"/>
+      <w:r>
+        <w:rPr>
+          <w:lang w:val="en-US"/>
+        </w:rPr>
+        <w:t xml:space="preserve"> </w:t>
+      </w:r>
+      <w:proofErr w:type="spellStart"/>
+      <w:r>
+        <w:rPr>
+          <w:lang w:val="en-US"/>
+        </w:rPr>
+        <w:t>jsi</w:t>
+      </w:r>
+      <w:proofErr w:type="spellEnd"/>
+      <w:r>
+        <w:rPr>
+          <w:lang w:val="en-US"/>
+        </w:rPr>
+        <w:t xml:space="preserve"> </w:t>
+      </w:r>
+      <w:proofErr w:type="spellStart"/>
+      <w:r>
+        <w:rPr>
+          <w:lang w:val="en-US"/>
+        </w:rPr>
+        <w:t>jsou</w:t>
+      </w:r>
+      <w:proofErr w:type="spellEnd"/>
+      <w:r>
+        <w:rPr>
+          <w:lang w:val="en-US"/>
+        </w:rPr>
+        <w:t xml:space="preserve"> </w:t>
+      </w:r>
+      <w:proofErr w:type="spellStart"/>
+      <w:r>
+        <w:rPr>
+          <w:lang w:val="en-US"/>
+        </w:rPr>
+        <w:t>sobě</w:t>
+      </w:r>
+      <w:proofErr w:type="spellEnd"/>
+      <w:r>
+        <w:rPr>
+          <w:lang w:val="en-US"/>
+        </w:rPr>
+        <w:t xml:space="preserve"> </w:t>
+      </w:r>
+      <w:proofErr w:type="spellStart"/>
+      <w:r>
+        <w:rPr>
+          <w:lang w:val="en-US"/>
+        </w:rPr>
+        <w:t>blízké</w:t>
+      </w:r>
+      <w:proofErr w:type="spellEnd"/>
+      <w:r>
+        <w:rPr>
+          <w:lang w:val="en-US"/>
+        </w:rPr>
+        <w:t>.</w:t>
+      </w:r>
+      <w:proofErr w:type="gramEnd"/>
+      <w:r>
+        <w:rPr>
+          <w:lang w:val="en-US"/>
+        </w:rPr>
+        <w:t xml:space="preserve"> </w:t>
+      </w:r>
+      <w:proofErr w:type="spellStart"/>
+      <w:r>
+        <w:rPr>
+          <w:lang w:val="en-US"/>
+        </w:rPr>
+        <w:t>Pramen</w:t>
+      </w:r>
+      <w:proofErr w:type="spellEnd"/>
+      <w:r>
+        <w:rPr>
+          <w:lang w:val="en-US"/>
+        </w:rPr>
+        <w:t xml:space="preserve"> </w:t>
+      </w:r>
+      <w:proofErr w:type="spellStart"/>
+      <w:r>
+        <w:rPr>
+          <w:lang w:val="en-US"/>
+        </w:rPr>
+        <w:t>problému</w:t>
+      </w:r>
+      <w:proofErr w:type="spellEnd"/>
+      <w:r>
+        <w:rPr>
+          <w:lang w:val="en-US"/>
+        </w:rPr>
+        <w:t xml:space="preserve"> </w:t>
+      </w:r>
+      <w:proofErr w:type="spellStart"/>
+      <w:r>
+        <w:rPr>
+          <w:lang w:val="en-US"/>
+        </w:rPr>
+        <w:t>pocházi</w:t>
+      </w:r>
+      <w:proofErr w:type="spellEnd"/>
+      <w:r>
+        <w:rPr>
+          <w:lang w:val="en-US"/>
+        </w:rPr>
+        <w:t xml:space="preserve"> z </w:t>
+      </w:r>
+      <w:proofErr w:type="spellStart"/>
+      <w:r>
+        <w:rPr>
+          <w:lang w:val="en-US"/>
+        </w:rPr>
+        <w:t>toho</w:t>
+      </w:r>
+      <w:proofErr w:type="spellEnd"/>
+      <w:r>
+        <w:rPr>
+          <w:lang w:val="en-US"/>
+        </w:rPr>
+        <w:t xml:space="preserve">, </w:t>
+      </w:r>
+      <w:proofErr w:type="spellStart"/>
+      <w:r>
+        <w:rPr>
+          <w:lang w:val="en-US"/>
+        </w:rPr>
+        <w:t>že</w:t>
+      </w:r>
+      <w:proofErr w:type="spellEnd"/>
+      <w:r>
+        <w:rPr>
+          <w:lang w:val="en-US"/>
+        </w:rPr>
+        <w:t xml:space="preserve"> </w:t>
+      </w:r>
+      <w:proofErr w:type="spellStart"/>
+      <w:r>
+        <w:rPr>
+          <w:lang w:val="en-US"/>
+        </w:rPr>
+        <w:t>funkce</w:t>
+      </w:r>
+      <w:proofErr w:type="spellEnd"/>
+      <w:r>
+        <w:rPr>
+          <w:lang w:val="en-US"/>
+        </w:rPr>
+        <w:t xml:space="preserve"> </w:t>
+      </w:r>
+      <w:proofErr w:type="spellStart"/>
+      <w:r>
+        <w:rPr>
+          <w:lang w:val="en-US"/>
+        </w:rPr>
+        <w:t>nám</w:t>
+      </w:r>
+      <w:proofErr w:type="spellEnd"/>
+      <w:r>
+        <w:rPr>
+          <w:lang w:val="en-US"/>
+        </w:rPr>
+        <w:t xml:space="preserve"> </w:t>
+      </w:r>
+      <w:proofErr w:type="spellStart"/>
+      <w:r>
+        <w:rPr>
+          <w:lang w:val="en-US"/>
+        </w:rPr>
+        <w:t>vrácí</w:t>
+      </w:r>
+      <w:proofErr w:type="spellEnd"/>
+      <w:r>
+        <w:rPr>
+          <w:lang w:val="en-US"/>
+        </w:rPr>
+        <w:t xml:space="preserve"> </w:t>
+      </w:r>
+      <w:proofErr w:type="spellStart"/>
+      <w:r>
+        <w:rPr>
+          <w:lang w:val="en-US"/>
+        </w:rPr>
+        <w:t>pouze</w:t>
+      </w:r>
+      <w:proofErr w:type="spellEnd"/>
+      <w:r>
+        <w:rPr>
+          <w:lang w:val="en-US"/>
+        </w:rPr>
+        <w:t xml:space="preserve"> </w:t>
+      </w:r>
+      <w:proofErr w:type="spellStart"/>
+      <w:r>
+        <w:rPr>
+          <w:lang w:val="en-US"/>
+        </w:rPr>
+        <w:t>dvě</w:t>
+      </w:r>
+      <w:proofErr w:type="spellEnd"/>
+      <w:r>
+        <w:rPr>
+          <w:lang w:val="en-US"/>
+        </w:rPr>
+        <w:t xml:space="preserve"> </w:t>
+      </w:r>
+      <w:proofErr w:type="spellStart"/>
+      <w:r>
+        <w:rPr>
+          <w:lang w:val="en-US"/>
+        </w:rPr>
+        <w:t>možné</w:t>
+      </w:r>
+      <w:proofErr w:type="spellEnd"/>
+      <w:r>
+        <w:rPr>
+          <w:lang w:val="en-US"/>
+        </w:rPr>
+        <w:t xml:space="preserve"> </w:t>
+      </w:r>
+      <w:proofErr w:type="spellStart"/>
+      <w:r>
+        <w:rPr>
+          <w:lang w:val="en-US"/>
+        </w:rPr>
+        <w:t>odpovědi</w:t>
+      </w:r>
+      <w:proofErr w:type="spellEnd"/>
+      <w:r>
+        <w:rPr>
+          <w:lang w:val="en-US"/>
+        </w:rPr>
+        <w:t xml:space="preserve">: TRUE, FALSE. </w:t>
+      </w:r>
+      <w:proofErr w:type="spellStart"/>
+      <w:proofErr w:type="gramStart"/>
+      <w:r>
+        <w:rPr>
+          <w:lang w:val="en-US"/>
+        </w:rPr>
+        <w:t>Nezjistíme</w:t>
+      </w:r>
+      <w:proofErr w:type="spellEnd"/>
+      <w:r>
+        <w:rPr>
+          <w:lang w:val="en-US"/>
+        </w:rPr>
+        <w:t xml:space="preserve"> </w:t>
+      </w:r>
+      <w:proofErr w:type="spellStart"/>
+      <w:r>
+        <w:rPr>
+          <w:lang w:val="en-US"/>
+        </w:rPr>
+        <w:t>tak</w:t>
+      </w:r>
+      <w:proofErr w:type="spellEnd"/>
+      <w:r>
+        <w:rPr>
+          <w:lang w:val="en-US"/>
+        </w:rPr>
+        <w:t xml:space="preserve">, </w:t>
+      </w:r>
+      <w:proofErr w:type="spellStart"/>
+      <w:r>
+        <w:rPr>
+          <w:lang w:val="en-US"/>
+        </w:rPr>
+        <w:t>jestli</w:t>
+      </w:r>
+      <w:proofErr w:type="spellEnd"/>
+      <w:r>
+        <w:rPr>
+          <w:lang w:val="en-US"/>
+        </w:rPr>
+        <w:t xml:space="preserve"> je </w:t>
+      </w:r>
+      <w:proofErr w:type="spellStart"/>
+      <w:r>
+        <w:rPr>
+          <w:lang w:val="en-US"/>
+        </w:rPr>
+        <w:t>řešení</w:t>
+      </w:r>
+      <w:proofErr w:type="spellEnd"/>
+      <w:r>
+        <w:rPr>
+          <w:lang w:val="en-US"/>
+        </w:rPr>
+        <w:t xml:space="preserve"> </w:t>
+      </w:r>
+      <w:proofErr w:type="spellStart"/>
+      <w:r>
+        <w:rPr>
+          <w:lang w:val="en-US"/>
+        </w:rPr>
+        <w:t>lepší</w:t>
+      </w:r>
+      <w:proofErr w:type="spellEnd"/>
+      <w:r>
+        <w:rPr>
+          <w:lang w:val="en-US"/>
+        </w:rPr>
+        <w:t xml:space="preserve"> </w:t>
+      </w:r>
+      <w:proofErr w:type="spellStart"/>
+      <w:r>
+        <w:rPr>
+          <w:lang w:val="en-US"/>
+        </w:rPr>
+        <w:t>než</w:t>
+      </w:r>
+      <w:proofErr w:type="spellEnd"/>
+      <w:r>
+        <w:rPr>
+          <w:lang w:val="en-US"/>
+        </w:rPr>
+        <w:t xml:space="preserve"> </w:t>
+      </w:r>
+      <w:proofErr w:type="spellStart"/>
+      <w:r>
+        <w:rPr>
+          <w:lang w:val="en-US"/>
+        </w:rPr>
+        <w:t>jiné</w:t>
+      </w:r>
+      <w:proofErr w:type="spellEnd"/>
+      <w:r>
+        <w:rPr>
+          <w:lang w:val="en-US"/>
+        </w:rPr>
+        <w:t xml:space="preserve"> se </w:t>
+      </w:r>
+      <w:proofErr w:type="spellStart"/>
+      <w:r>
+        <w:rPr>
+          <w:lang w:val="en-US"/>
+        </w:rPr>
+        <w:t>stejnou</w:t>
+      </w:r>
+      <w:proofErr w:type="spellEnd"/>
+      <w:r>
+        <w:rPr>
+          <w:lang w:val="en-US"/>
+        </w:rPr>
+        <w:t xml:space="preserve"> </w:t>
+      </w:r>
+      <w:proofErr w:type="spellStart"/>
+      <w:r>
+        <w:rPr>
+          <w:lang w:val="en-US"/>
+        </w:rPr>
+        <w:t>hodnotou</w:t>
+      </w:r>
+      <w:proofErr w:type="spellEnd"/>
+      <w:r>
+        <w:rPr>
+          <w:lang w:val="en-US"/>
+        </w:rPr>
+        <w:t>.</w:t>
+      </w:r>
+      <w:proofErr w:type="gramEnd"/>
+    </w:p>
+    <w:p>
+      <w:proofErr w:type="spellStart"/>
+      <w:proofErr w:type="gramStart"/>
       <w:r>
         <w:rPr>
           <w:lang w:val="en-US"/>
         </w:rPr>
         <w:lastRenderedPageBreak/>
-        <w:t>Dalším, teď už praktičtějsí a všednější problém, je problém obchodního cestujícího. Jde o úlohu, kdy musí obchodník navštívit N měst a vrátit se do počátečního tak, aby jeho trasa bylo co nejkratší. Problém obchodního cestujícího se dá popsat grafem. Počet všech možných kombinací je roven n! Složitost tohoto problému rychle roste s počtem měst. Už pro n&gt;6 je v </w:t>
+        <w:t>Dalším</w:t>
+      </w:r>
+      <w:proofErr w:type="spellEnd"/>
+      <w:r>
+        <w:rPr>
+          <w:lang w:val="en-US"/>
+        </w:rPr>
+        <w:t xml:space="preserve">, </w:t>
+      </w:r>
+      <w:proofErr w:type="spellStart"/>
+      <w:r>
+        <w:rPr>
+          <w:lang w:val="en-US"/>
+        </w:rPr>
+        <w:t>teď</w:t>
+      </w:r>
+      <w:proofErr w:type="spellEnd"/>
+      <w:r>
+        <w:rPr>
+          <w:lang w:val="en-US"/>
+        </w:rPr>
+        <w:t xml:space="preserve"> </w:t>
+      </w:r>
+      <w:proofErr w:type="spellStart"/>
+      <w:r>
+        <w:rPr>
+          <w:lang w:val="en-US"/>
+        </w:rPr>
+        <w:t>už</w:t>
+      </w:r>
+      <w:proofErr w:type="spellEnd"/>
+      <w:r>
+        <w:rPr>
+          <w:lang w:val="en-US"/>
+        </w:rPr>
+        <w:t xml:space="preserve"> </w:t>
+      </w:r>
+      <w:proofErr w:type="spellStart"/>
+      <w:r>
+        <w:rPr>
+          <w:lang w:val="en-US"/>
+        </w:rPr>
+        <w:t>praktičtějsí</w:t>
+      </w:r>
+      <w:proofErr w:type="spellEnd"/>
+      <w:r>
+        <w:rPr>
+          <w:lang w:val="en-US"/>
+        </w:rPr>
+        <w:t xml:space="preserve"> a </w:t>
+      </w:r>
+      <w:proofErr w:type="spellStart"/>
+      <w:r>
+        <w:rPr>
+          <w:lang w:val="en-US"/>
+        </w:rPr>
+        <w:t>všednější</w:t>
+      </w:r>
+      <w:proofErr w:type="spellEnd"/>
+      <w:r>
+        <w:rPr>
+          <w:lang w:val="en-US"/>
+        </w:rPr>
+        <w:t xml:space="preserve"> </w:t>
+      </w:r>
+      <w:proofErr w:type="spellStart"/>
+      <w:r>
+        <w:rPr>
+          <w:lang w:val="en-US"/>
+        </w:rPr>
+        <w:t>problém</w:t>
+      </w:r>
+      <w:proofErr w:type="spellEnd"/>
+      <w:r>
+        <w:rPr>
+          <w:lang w:val="en-US"/>
+        </w:rPr>
+        <w:t xml:space="preserve">, je </w:t>
+      </w:r>
+      <w:proofErr w:type="spellStart"/>
+      <w:r>
+        <w:rPr>
+          <w:lang w:val="en-US"/>
+        </w:rPr>
+        <w:t>problém</w:t>
+      </w:r>
+      <w:proofErr w:type="spellEnd"/>
+      <w:r>
+        <w:rPr>
+          <w:lang w:val="en-US"/>
+        </w:rPr>
+        <w:t xml:space="preserve"> </w:t>
+      </w:r>
+      <w:proofErr w:type="spellStart"/>
+      <w:r>
+        <w:rPr>
+          <w:lang w:val="en-US"/>
+        </w:rPr>
+        <w:t>obchodního</w:t>
+      </w:r>
+      <w:proofErr w:type="spellEnd"/>
+      <w:r>
+        <w:rPr>
+          <w:lang w:val="en-US"/>
+        </w:rPr>
+        <w:t xml:space="preserve"> </w:t>
+      </w:r>
+      <w:proofErr w:type="spellStart"/>
+      <w:r>
+        <w:rPr>
+          <w:lang w:val="en-US"/>
+        </w:rPr>
+        <w:t>cestujícího</w:t>
+      </w:r>
+      <w:proofErr w:type="spellEnd"/>
+      <w:r>
+        <w:rPr>
+          <w:lang w:val="en-US"/>
+        </w:rPr>
+        <w:t>.</w:t>
+      </w:r>
+      <w:proofErr w:type="gramEnd"/>
+      <w:r>
+        <w:rPr>
+          <w:lang w:val="en-US"/>
+        </w:rPr>
+        <w:t xml:space="preserve"> </w:t>
+      </w:r>
+      <w:proofErr w:type="spellStart"/>
+      <w:r>
+        <w:rPr>
+          <w:lang w:val="en-US"/>
+        </w:rPr>
+        <w:t>Jde</w:t>
+      </w:r>
+      <w:proofErr w:type="spellEnd"/>
+      <w:r>
+        <w:rPr>
+          <w:lang w:val="en-US"/>
+        </w:rPr>
+        <w:t xml:space="preserve"> o </w:t>
+      </w:r>
+      <w:proofErr w:type="spellStart"/>
+      <w:r>
+        <w:rPr>
+          <w:lang w:val="en-US"/>
+        </w:rPr>
+        <w:t>úlohu</w:t>
+      </w:r>
+      <w:proofErr w:type="spellEnd"/>
+      <w:r>
+        <w:rPr>
+          <w:lang w:val="en-US"/>
+        </w:rPr>
+        <w:t xml:space="preserve">, </w:t>
+      </w:r>
+      <w:proofErr w:type="spellStart"/>
+      <w:r>
+        <w:rPr>
+          <w:lang w:val="en-US"/>
+        </w:rPr>
+        <w:t>kdy</w:t>
+      </w:r>
+      <w:proofErr w:type="spellEnd"/>
+      <w:r>
+        <w:rPr>
+          <w:lang w:val="en-US"/>
+        </w:rPr>
+        <w:t xml:space="preserve"> </w:t>
+      </w:r>
+      <w:proofErr w:type="spellStart"/>
+      <w:r>
+        <w:rPr>
+          <w:lang w:val="en-US"/>
+        </w:rPr>
+        <w:t>musí</w:t>
+      </w:r>
+      <w:proofErr w:type="spellEnd"/>
+      <w:r>
+        <w:rPr>
+          <w:lang w:val="en-US"/>
+        </w:rPr>
+        <w:t xml:space="preserve"> </w:t>
+      </w:r>
+      <w:proofErr w:type="spellStart"/>
+      <w:r>
+        <w:rPr>
+          <w:lang w:val="en-US"/>
+        </w:rPr>
+        <w:t>obchodník</w:t>
+      </w:r>
+      <w:proofErr w:type="spellEnd"/>
+      <w:r>
+        <w:rPr>
+          <w:lang w:val="en-US"/>
+        </w:rPr>
+        <w:t xml:space="preserve"> </w:t>
+      </w:r>
+      <w:proofErr w:type="spellStart"/>
+      <w:r>
+        <w:rPr>
+          <w:lang w:val="en-US"/>
+        </w:rPr>
+        <w:t>navštívit</w:t>
+      </w:r>
+      <w:proofErr w:type="spellEnd"/>
+      <w:r>
+        <w:rPr>
+          <w:lang w:val="en-US"/>
+        </w:rPr>
+        <w:t xml:space="preserve"> N </w:t>
+      </w:r>
+      <w:proofErr w:type="spellStart"/>
+      <w:r>
+        <w:rPr>
+          <w:lang w:val="en-US"/>
+        </w:rPr>
+        <w:t>měst</w:t>
+      </w:r>
+      <w:proofErr w:type="spellEnd"/>
+      <w:r>
+        <w:rPr>
+          <w:lang w:val="en-US"/>
+        </w:rPr>
+        <w:t xml:space="preserve"> a </w:t>
+      </w:r>
+      <w:proofErr w:type="spellStart"/>
+      <w:r>
+        <w:rPr>
+          <w:lang w:val="en-US"/>
+        </w:rPr>
+        <w:t>vrátit</w:t>
+      </w:r>
+      <w:proofErr w:type="spellEnd"/>
+      <w:r>
+        <w:rPr>
+          <w:lang w:val="en-US"/>
+        </w:rPr>
+        <w:t xml:space="preserve"> se do </w:t>
+      </w:r>
+      <w:proofErr w:type="spellStart"/>
+      <w:r>
+        <w:rPr>
+          <w:lang w:val="en-US"/>
+        </w:rPr>
+        <w:t>počátečního</w:t>
+      </w:r>
+      <w:proofErr w:type="spellEnd"/>
+      <w:r>
+        <w:rPr>
+          <w:lang w:val="en-US"/>
+        </w:rPr>
+        <w:t xml:space="preserve"> </w:t>
+      </w:r>
+      <w:proofErr w:type="spellStart"/>
+      <w:r>
+        <w:rPr>
+          <w:lang w:val="en-US"/>
+        </w:rPr>
+        <w:t>tak</w:t>
+      </w:r>
+      <w:proofErr w:type="spellEnd"/>
+      <w:r>
+        <w:rPr>
+          <w:lang w:val="en-US"/>
+        </w:rPr>
+        <w:t xml:space="preserve">, </w:t>
+      </w:r>
+      <w:proofErr w:type="spellStart"/>
+      <w:r>
+        <w:rPr>
+          <w:lang w:val="en-US"/>
+        </w:rPr>
+        <w:t>aby</w:t>
+      </w:r>
+      <w:proofErr w:type="spellEnd"/>
+      <w:r>
+        <w:rPr>
+          <w:lang w:val="en-US"/>
+        </w:rPr>
+        <w:t xml:space="preserve"> </w:t>
+      </w:r>
+      <w:proofErr w:type="spellStart"/>
+      <w:r>
+        <w:rPr>
+          <w:lang w:val="en-US"/>
+        </w:rPr>
+        <w:t>jeho</w:t>
+      </w:r>
+      <w:proofErr w:type="spellEnd"/>
+      <w:r>
+        <w:rPr>
+          <w:lang w:val="en-US"/>
+        </w:rPr>
+        <w:t xml:space="preserve"> </w:t>
+      </w:r>
+      <w:proofErr w:type="spellStart"/>
+      <w:r>
+        <w:rPr>
+          <w:lang w:val="en-US"/>
+        </w:rPr>
+        <w:t>trasa</w:t>
+      </w:r>
+      <w:proofErr w:type="spellEnd"/>
+      <w:r>
+        <w:rPr>
+          <w:lang w:val="en-US"/>
+        </w:rPr>
+        <w:t xml:space="preserve"> </w:t>
+      </w:r>
+      <w:proofErr w:type="spellStart"/>
+      <w:r>
+        <w:rPr>
+          <w:lang w:val="en-US"/>
+        </w:rPr>
+        <w:t>bylo</w:t>
+      </w:r>
+      <w:proofErr w:type="spellEnd"/>
+      <w:r>
+        <w:rPr>
+          <w:lang w:val="en-US"/>
+        </w:rPr>
+        <w:t xml:space="preserve"> co </w:t>
+      </w:r>
+      <w:proofErr w:type="spellStart"/>
+      <w:r>
+        <w:rPr>
+          <w:lang w:val="en-US"/>
+        </w:rPr>
+        <w:t>nejkratší</w:t>
+      </w:r>
+      <w:proofErr w:type="spellEnd"/>
+      <w:r>
+        <w:rPr>
+          <w:lang w:val="en-US"/>
+        </w:rPr>
+        <w:t xml:space="preserve">. </w:t>
+      </w:r>
+      <w:proofErr w:type="spellStart"/>
+      <w:proofErr w:type="gramStart"/>
+      <w:r>
+        <w:rPr>
+          <w:lang w:val="en-US"/>
+        </w:rPr>
+        <w:t>Problém</w:t>
+      </w:r>
+      <w:proofErr w:type="spellEnd"/>
+      <w:r>
+        <w:rPr>
+          <w:lang w:val="en-US"/>
+        </w:rPr>
+        <w:t xml:space="preserve"> </w:t>
+      </w:r>
+      <w:proofErr w:type="spellStart"/>
+      <w:r>
+        <w:rPr>
+          <w:lang w:val="en-US"/>
+        </w:rPr>
+        <w:t>obchodního</w:t>
+      </w:r>
+      <w:proofErr w:type="spellEnd"/>
+      <w:r>
+        <w:rPr>
+          <w:lang w:val="en-US"/>
+        </w:rPr>
+        <w:t xml:space="preserve"> </w:t>
+      </w:r>
+      <w:proofErr w:type="spellStart"/>
+      <w:r>
+        <w:rPr>
+          <w:lang w:val="en-US"/>
+        </w:rPr>
+        <w:t>cestujícího</w:t>
+      </w:r>
+      <w:proofErr w:type="spellEnd"/>
+      <w:r>
+        <w:rPr>
+          <w:lang w:val="en-US"/>
+        </w:rPr>
+        <w:t xml:space="preserve"> se </w:t>
+      </w:r>
+      <w:proofErr w:type="spellStart"/>
+      <w:r>
+        <w:rPr>
+          <w:lang w:val="en-US"/>
+        </w:rPr>
+        <w:t>dá</w:t>
+      </w:r>
+      <w:proofErr w:type="spellEnd"/>
+      <w:r>
+        <w:rPr>
+          <w:lang w:val="en-US"/>
+        </w:rPr>
+        <w:t xml:space="preserve"> </w:t>
+      </w:r>
+      <w:proofErr w:type="spellStart"/>
+      <w:r>
+        <w:rPr>
+          <w:lang w:val="en-US"/>
+        </w:rPr>
+        <w:t>popsat</w:t>
+      </w:r>
+      <w:proofErr w:type="spellEnd"/>
+      <w:r>
+        <w:rPr>
+          <w:lang w:val="en-US"/>
+        </w:rPr>
+        <w:t xml:space="preserve"> </w:t>
+      </w:r>
+      <w:proofErr w:type="spellStart"/>
+      <w:r>
+        <w:rPr>
+          <w:lang w:val="en-US"/>
+        </w:rPr>
+        <w:t>grafem</w:t>
+      </w:r>
+      <w:proofErr w:type="spellEnd"/>
+      <w:r>
+        <w:rPr>
+          <w:lang w:val="en-US"/>
+        </w:rPr>
+        <w:t>.</w:t>
+      </w:r>
+      <w:proofErr w:type="gramEnd"/>
+      <w:r>
+        <w:rPr>
+          <w:lang w:val="en-US"/>
+        </w:rPr>
+        <w:t xml:space="preserve"> </w:t>
+      </w:r>
+      <w:proofErr w:type="spellStart"/>
+      <w:r>
+        <w:rPr>
+          <w:lang w:val="en-US"/>
+        </w:rPr>
+        <w:t>Počet</w:t>
+      </w:r>
+      <w:proofErr w:type="spellEnd"/>
+      <w:r>
+        <w:rPr>
+          <w:lang w:val="en-US"/>
+        </w:rPr>
+        <w:t xml:space="preserve"> </w:t>
+      </w:r>
+      <w:proofErr w:type="spellStart"/>
+      <w:r>
+        <w:rPr>
+          <w:lang w:val="en-US"/>
+        </w:rPr>
+        <w:t>všech</w:t>
+      </w:r>
+      <w:proofErr w:type="spellEnd"/>
+      <w:r>
+        <w:rPr>
+          <w:lang w:val="en-US"/>
+        </w:rPr>
+        <w:t xml:space="preserve"> </w:t>
+      </w:r>
+      <w:proofErr w:type="spellStart"/>
+      <w:r>
+        <w:rPr>
+          <w:lang w:val="en-US"/>
+        </w:rPr>
+        <w:t>možných</w:t>
+      </w:r>
+      <w:proofErr w:type="spellEnd"/>
+      <w:r>
+        <w:rPr>
+          <w:lang w:val="en-US"/>
+        </w:rPr>
+        <w:t xml:space="preserve"> </w:t>
+      </w:r>
+      <w:proofErr w:type="spellStart"/>
+      <w:r>
+        <w:rPr>
+          <w:lang w:val="en-US"/>
+        </w:rPr>
+        <w:t>kombinací</w:t>
+      </w:r>
+      <w:proofErr w:type="spellEnd"/>
+      <w:r>
+        <w:rPr>
+          <w:lang w:val="en-US"/>
+        </w:rPr>
+        <w:t xml:space="preserve"> je </w:t>
+      </w:r>
+      <w:proofErr w:type="spellStart"/>
+      <w:r>
+        <w:rPr>
+          <w:lang w:val="en-US"/>
+        </w:rPr>
+        <w:t>roven</w:t>
+      </w:r>
+      <w:proofErr w:type="spellEnd"/>
+      <w:r>
+        <w:rPr>
+          <w:lang w:val="en-US"/>
+        </w:rPr>
+        <w:t xml:space="preserve"> n! </w:t>
+      </w:r>
+      <w:proofErr w:type="spellStart"/>
+      <w:proofErr w:type="gramStart"/>
+      <w:r>
+        <w:rPr>
+          <w:lang w:val="en-US"/>
+        </w:rPr>
+        <w:t>Složitost</w:t>
+      </w:r>
+      <w:proofErr w:type="spellEnd"/>
+      <w:r>
+        <w:rPr>
+          <w:lang w:val="en-US"/>
+        </w:rPr>
+        <w:t xml:space="preserve"> </w:t>
+      </w:r>
+      <w:proofErr w:type="spellStart"/>
+      <w:r>
+        <w:rPr>
+          <w:lang w:val="en-US"/>
+        </w:rPr>
+        <w:t>tohoto</w:t>
+      </w:r>
+      <w:proofErr w:type="spellEnd"/>
+      <w:r>
+        <w:rPr>
+          <w:lang w:val="en-US"/>
+        </w:rPr>
+        <w:t xml:space="preserve"> </w:t>
+      </w:r>
+      <w:proofErr w:type="spellStart"/>
+      <w:r>
+        <w:rPr>
+          <w:lang w:val="en-US"/>
+        </w:rPr>
+        <w:t>problému</w:t>
+      </w:r>
+      <w:proofErr w:type="spellEnd"/>
+      <w:r>
+        <w:rPr>
+          <w:lang w:val="en-US"/>
+        </w:rPr>
+        <w:t xml:space="preserve"> </w:t>
+      </w:r>
+      <w:proofErr w:type="spellStart"/>
+      <w:r>
+        <w:rPr>
+          <w:lang w:val="en-US"/>
+        </w:rPr>
+        <w:t>rychle</w:t>
+      </w:r>
+      <w:proofErr w:type="spellEnd"/>
+      <w:r>
+        <w:rPr>
+          <w:lang w:val="en-US"/>
+        </w:rPr>
+        <w:t xml:space="preserve"> </w:t>
+      </w:r>
+      <w:proofErr w:type="spellStart"/>
+      <w:r>
+        <w:rPr>
+          <w:lang w:val="en-US"/>
+        </w:rPr>
+        <w:t>roste</w:t>
+      </w:r>
+      <w:proofErr w:type="spellEnd"/>
+      <w:r>
+        <w:rPr>
+          <w:lang w:val="en-US"/>
+        </w:rPr>
+        <w:t xml:space="preserve"> s </w:t>
+      </w:r>
+      <w:proofErr w:type="spellStart"/>
+      <w:r>
+        <w:rPr>
+          <w:lang w:val="en-US"/>
+        </w:rPr>
+        <w:t>počtem</w:t>
+      </w:r>
+      <w:proofErr w:type="spellEnd"/>
+      <w:r>
+        <w:rPr>
+          <w:lang w:val="en-US"/>
+        </w:rPr>
+        <w:t xml:space="preserve"> </w:t>
+      </w:r>
+      <w:proofErr w:type="spellStart"/>
+      <w:r>
+        <w:rPr>
+          <w:lang w:val="en-US"/>
+        </w:rPr>
+        <w:t>měst</w:t>
+      </w:r>
+      <w:proofErr w:type="spellEnd"/>
+      <w:r>
+        <w:rPr>
+          <w:lang w:val="en-US"/>
+        </w:rPr>
+        <w:t>.</w:t>
+      </w:r>
+      <w:proofErr w:type="gramEnd"/>
+      <w:r>
+        <w:rPr>
+          <w:lang w:val="en-US"/>
+        </w:rPr>
+        <w:t xml:space="preserve"> </w:t>
+      </w:r>
+      <w:proofErr w:type="spellStart"/>
+      <w:r>
+        <w:rPr>
+          <w:lang w:val="en-US"/>
+        </w:rPr>
+        <w:t>Už</w:t>
+      </w:r>
+      <w:proofErr w:type="spellEnd"/>
+      <w:r>
+        <w:rPr>
+          <w:lang w:val="en-US"/>
+        </w:rPr>
+        <w:t xml:space="preserve"> pro n&gt;6 je v </w:t>
       </w:r>
       <w:r>
         <w:t>úloze více kombinací, než je v problému SAT.</w:t>
@@ -4149,7 +5907,15 @@
         </w:rPr>
       </w:pPr>
       <w:r>
-        <w:t xml:space="preserve">Základním omezením v tomto směru je tzv. Bremermannova limita, která tvrdí, že v každém kilogramu hmoty nelze zpracovat více než </w:t>
+        <w:t xml:space="preserve">Základním omezením v tomto směru je tzv. </w:t>
+      </w:r>
+      <w:proofErr w:type="spellStart"/>
+      <w:r>
+        <w:t>Bremermannova</w:t>
+      </w:r>
+      <w:proofErr w:type="spellEnd"/>
+      <w:r>
+        <w:t xml:space="preserve"> limita, která tvrdí, že v každém kilogramu hmoty nelze zpracovat více než </w:t>
       </w:r>
       <m:oMath>
         <m:r>
@@ -4189,7 +5955,21 @@
         <w:rPr>
           <w:rFonts w:eastAsiaTheme="minorEastAsia"/>
         </w:rPr>
-        <w:t xml:space="preserve"> bitů za sekundu. Tento limit se zdá dostačující, dokud nevezmeme v úvahu reálné příklady. Příkladem nám mohou být šachy, ve kterých lze nalézt kolem </w:t>
+        <w:t xml:space="preserve"> bitů za sekundu. Tento limit se zdá d</w:t>
+      </w:r>
+      <w:proofErr w:type="spellStart"/>
+      <w:r>
+        <w:rPr>
+          <w:rFonts w:eastAsiaTheme="minorEastAsia"/>
+        </w:rPr>
+        <w:t>ostačující</w:t>
+      </w:r>
+      <w:proofErr w:type="spellEnd"/>
+      <w:r>
+        <w:rPr>
+          <w:rFonts w:eastAsiaTheme="minorEastAsia"/>
+        </w:rPr>
+        <w:t xml:space="preserve">, dokud nevezmeme v úvahu reálné příklady. Příkladem nám mohou být šachy, ve kterých lze nalézt kolem </w:t>
       </w:r>
       <m:oMath>
         <m:sSup>
@@ -4270,39 +6050,137 @@
         <w:rPr>
           <w:rFonts w:eastAsiaTheme="minorEastAsia"/>
         </w:rPr>
-        <w:t>Limita je definovaná tak, že aby bylo možné informaci měřit, musí být uložena na nějakém fyzickém nosiči (elektromagnetické vlnění, papír, laserový paprsek, …). Pro měření informace je nutné, aby byly tyto informace na nosiči namodulované tak, aby byo možné rozlišit jednotlivé stavy</w:t>
-      </w:r>
-      <w:r>
-        <w:rPr>
-          <w:rFonts w:eastAsiaTheme="minorEastAsia"/>
-        </w:rPr>
-        <w:t xml:space="preserve"> nosiče. Tyto stavy pak reprezentují hodnotu informace. Nejmenším rozlišitelné stavy jsou kvantové stavy hmoty. Jejich rozlišitelnost je zespodu ohraničená tzv. Heinsenbergovou relací neurčitosti.</w:t>
-      </w:r>
-    </w:p>
-    <w:p>
-      <w:pPr>
-        <w:rPr>
-          <w:rFonts w:eastAsiaTheme="minorEastAsia"/>
-        </w:rPr>
-      </w:pPr>
-      <w:r>
-        <w:rPr>
-          <w:rFonts w:eastAsiaTheme="minorEastAsia"/>
-        </w:rPr>
-        <w:t>John von Neumann nazýval pozorované veličiny, které mohly rozlišovat stavy informace jako „markery“. Obecně může být „markerem“ např. přítomnost nebo absence díry děrného štítku, stav 0, 1 v paměti počítače, pixel na obrazovce s 256 odstíny šedé.</w:t>
-      </w:r>
-    </w:p>
-    <w:p>
-      <w:pPr>
-        <w:rPr>
-          <w:rFonts w:eastAsiaTheme="minorEastAsia"/>
-        </w:rPr>
-      </w:pPr>
-      <w:r>
-        <w:rPr>
-          <w:rFonts w:eastAsiaTheme="minorEastAsia"/>
-        </w:rPr>
-        <w:t xml:space="preserve">Matematicky lze „markery“ popsat jako diskrétní náhodou veličiny </w:t>
+        <w:t xml:space="preserve">Limita je definovaná tak, že aby bylo možné informaci měřit, musí být uložena na nějakém fyzickém nosiči (elektromagnetické vlnění, papír, laserový paprsek, …). Pro měření informace je nutné, aby byly tyto informace na nosiči </w:t>
+      </w:r>
+      <w:proofErr w:type="spellStart"/>
+      <w:r>
+        <w:rPr>
+          <w:rFonts w:eastAsiaTheme="minorEastAsia"/>
+        </w:rPr>
+        <w:t>namodulované</w:t>
+      </w:r>
+      <w:proofErr w:type="spellEnd"/>
+      <w:r>
+        <w:rPr>
+          <w:rFonts w:eastAsiaTheme="minorEastAsia"/>
+        </w:rPr>
+        <w:t xml:space="preserve"> tak, aby </w:t>
+      </w:r>
+      <w:proofErr w:type="spellStart"/>
+      <w:r>
+        <w:rPr>
+          <w:rFonts w:eastAsiaTheme="minorEastAsia"/>
+        </w:rPr>
+        <w:t>byo</w:t>
+      </w:r>
+      <w:proofErr w:type="spellEnd"/>
+      <w:r>
+        <w:rPr>
+          <w:rFonts w:eastAsiaTheme="minorEastAsia"/>
+        </w:rPr>
+        <w:t xml:space="preserve"> možné rozlišit jednotlivé stavy</w:t>
+      </w:r>
+      <w:r>
+        <w:rPr>
+          <w:rFonts w:eastAsiaTheme="minorEastAsia"/>
+        </w:rPr>
+        <w:t xml:space="preserve"> nosiče. Tyto stavy pak reprezentují hodnotu informace. Nejmenším rozlišitelné stavy jsou kvantové stavy hmoty. Jejich rozlišitelnost je zespodu ohraničená tzv. </w:t>
+      </w:r>
+      <w:proofErr w:type="spellStart"/>
+      <w:r>
+        <w:rPr>
+          <w:rFonts w:eastAsiaTheme="minorEastAsia"/>
+        </w:rPr>
+        <w:t>Heinsenbergovou</w:t>
+      </w:r>
+      <w:proofErr w:type="spellEnd"/>
+      <w:r>
+        <w:rPr>
+          <w:rFonts w:eastAsiaTheme="minorEastAsia"/>
+        </w:rPr>
+        <w:t xml:space="preserve"> relací neurčitosti.</w:t>
+      </w:r>
+    </w:p>
+    <w:p>
+      <w:pPr>
+        <w:rPr>
+          <w:rFonts w:eastAsiaTheme="minorEastAsia"/>
+        </w:rPr>
+      </w:pPr>
+      <w:r>
+        <w:rPr>
+          <w:rFonts w:eastAsiaTheme="minorEastAsia"/>
+        </w:rPr>
+        <w:t xml:space="preserve">John </w:t>
+      </w:r>
+      <w:proofErr w:type="spellStart"/>
+      <w:r>
+        <w:rPr>
+          <w:rFonts w:eastAsiaTheme="minorEastAsia"/>
+        </w:rPr>
+        <w:t>von</w:t>
+      </w:r>
+      <w:proofErr w:type="spellEnd"/>
+      <w:r>
+        <w:rPr>
+          <w:rFonts w:eastAsiaTheme="minorEastAsia"/>
+        </w:rPr>
+        <w:t xml:space="preserve"> Neumann nazýval pozorované veličiny, které mohly rozlišovat stavy informace jako „</w:t>
+      </w:r>
+      <w:proofErr w:type="spellStart"/>
+      <w:r>
+        <w:rPr>
+          <w:rFonts w:eastAsiaTheme="minorEastAsia"/>
+        </w:rPr>
+        <w:t>markery</w:t>
+      </w:r>
+      <w:proofErr w:type="spellEnd"/>
+      <w:r>
+        <w:rPr>
+          <w:rFonts w:eastAsiaTheme="minorEastAsia"/>
+        </w:rPr>
+        <w:t>“. Obecně může být „</w:t>
+      </w:r>
+      <w:proofErr w:type="spellStart"/>
+      <w:r>
+        <w:rPr>
+          <w:rFonts w:eastAsiaTheme="minorEastAsia"/>
+        </w:rPr>
+        <w:t>markerem</w:t>
+      </w:r>
+      <w:proofErr w:type="spellEnd"/>
+      <w:r>
+        <w:rPr>
+          <w:rFonts w:eastAsiaTheme="minorEastAsia"/>
+        </w:rPr>
+        <w:t>“ např. přítomnost nebo absence díry děrného štítku, stav 0, 1 v paměti počítače, pixel na obrazovce s 256 odstíny šedé.</w:t>
+      </w:r>
+    </w:p>
+    <w:p>
+      <w:pPr>
+        <w:rPr>
+          <w:rFonts w:eastAsiaTheme="minorEastAsia"/>
+        </w:rPr>
+      </w:pPr>
+      <w:r>
+        <w:rPr>
+          <w:rFonts w:eastAsiaTheme="minorEastAsia"/>
+        </w:rPr>
+        <w:t>Matematicky lze „</w:t>
+      </w:r>
+      <w:proofErr w:type="spellStart"/>
+      <w:r>
+        <w:rPr>
+          <w:rFonts w:eastAsiaTheme="minorEastAsia"/>
+        </w:rPr>
+        <w:t>markery</w:t>
+      </w:r>
+      <w:proofErr w:type="spellEnd"/>
+      <w:r>
+        <w:rPr>
+          <w:rFonts w:eastAsiaTheme="minorEastAsia"/>
+        </w:rPr>
+        <w:t xml:space="preserve">“ popsat jako diskrétní náhodou veličiny </w:t>
       </w:r>
       <m:oMath>
         <m:r>
@@ -4687,7 +6565,21 @@
         <w:rPr>
           <w:rFonts w:eastAsiaTheme="minorEastAsia"/>
         </w:rPr>
-        <w:t xml:space="preserve"> Tato veličina se nazývá Shannonova míra informace</w:t>
+        <w:t xml:space="preserve"> Tato veličina se nazývá </w:t>
+      </w:r>
+      <w:proofErr w:type="spellStart"/>
+      <w:r>
+        <w:rPr>
+          <w:rFonts w:eastAsiaTheme="minorEastAsia"/>
+        </w:rPr>
+        <w:t>Shannonova</w:t>
+      </w:r>
+      <w:proofErr w:type="spellEnd"/>
+      <w:r>
+        <w:rPr>
+          <w:rFonts w:eastAsiaTheme="minorEastAsia"/>
+        </w:rPr>
+        <w:t xml:space="preserve"> míra informace</w:t>
       </w:r>
       <w:r>
         <w:rPr>
@@ -4839,7 +6731,31 @@
     </w:p>
     <w:p>
       <w:r>
-        <w:t>Úlohy vedoucí k výpočtu extrémů funkce jsou obvykle úlohy prakticé činnosti člověka a vyžadují analytické a mnohem častěji numerické výpočty extrémů funkcí více proměnných. Existují však komplikace, které ztížují optimalizaci někerých problémů, mající tyto zdroje:</w:t>
+        <w:t xml:space="preserve">Úlohy vedoucí k výpočtu extrémů funkce jsou obvykle úlohy </w:t>
+      </w:r>
+      <w:proofErr w:type="spellStart"/>
+      <w:r>
+        <w:t>prakticé</w:t>
+      </w:r>
+      <w:proofErr w:type="spellEnd"/>
+      <w:r>
+        <w:t xml:space="preserve"> činnosti člověka a vyžadují analytické a mnohem častěji numerické výpočty extrémů funkcí více proměnných. Existují však komplikace, které </w:t>
+      </w:r>
+      <w:proofErr w:type="spellStart"/>
+      <w:r>
+        <w:t>ztížují</w:t>
+      </w:r>
+      <w:proofErr w:type="spellEnd"/>
+      <w:r>
+        <w:t xml:space="preserve"> optimalizaci </w:t>
+      </w:r>
+      <w:proofErr w:type="spellStart"/>
+      <w:r>
+        <w:t>někerých</w:t>
+      </w:r>
+      <w:proofErr w:type="spellEnd"/>
+      <w:r>
+        <w:t xml:space="preserve"> problémů, mající tyto zdroje:</w:t>
       </w:r>
     </w:p>
     <w:p>
@@ -4896,17 +6812,41 @@
     </w:p>
     <w:p>
       <w:r>
-        <w:t>Historický původ optimalizačních úloh sahá do antiky. Z té doby známe úlohy, jako je Didonina úloha, která měla od krále přislíbenou zemi, kterou by ohraničila volskou kůží. Didonina kůži nařezala na tenké pásky a ohraničila území, které se stalo základem Kartága.</w:t>
-      </w:r>
-    </w:p>
-    <w:p>
-      <w:pPr>
-        <w:rPr>
-          <w:rFonts w:eastAsiaTheme="minorEastAsia"/>
-        </w:rPr>
-      </w:pPr>
-      <w:r>
-        <w:t xml:space="preserve">Impulz pro rozvoj optimalizačních metod po druhé světové válce přinesly úlohy z oblasti ekonomie, které lze shrnout pod název problému optimalizace výrobních programů. Typicky se v nich předpokládá, že podnik má technické možnosti pro výrobu n druhů výrobků a hledá výrobní program x. Matematicky toto můžeme zapsat jako </w:t>
+        <w:t xml:space="preserve">Historický původ optimalizačních úloh sahá do antiky. Z té doby známe úlohy, jako je </w:t>
+      </w:r>
+      <w:proofErr w:type="spellStart"/>
+      <w:r>
+        <w:t>Didonina</w:t>
+      </w:r>
+      <w:proofErr w:type="spellEnd"/>
+      <w:r>
+        <w:t xml:space="preserve"> úloha, která měla od krále přislíbenou zemi, kterou by ohraničila volskou kůží. </w:t>
+      </w:r>
+      <w:proofErr w:type="spellStart"/>
+      <w:r>
+        <w:t>Didonina</w:t>
+      </w:r>
+      <w:proofErr w:type="spellEnd"/>
+      <w:r>
+        <w:t xml:space="preserve"> kůži nařezala na tenké pásky a ohraničila území, které se stalo základem Kartága.</w:t>
+      </w:r>
+    </w:p>
+    <w:p>
+      <w:pPr>
+        <w:rPr>
+          <w:rFonts w:eastAsiaTheme="minorEastAsia"/>
+        </w:rPr>
+      </w:pPr>
+      <w:r>
+        <w:t xml:space="preserve">Impulz pro rozvoj optimalizačních metod po druhé světové válce přinesly úlohy z oblasti ekonomie, které lze shrnout pod název problému optimalizace výrobních programů. Typicky se v nich předpokládá, že podnik má technické možnosti pro výrobu n druhů výrobků a hledá výrobní program </w:t>
+      </w:r>
+      <w:proofErr w:type="spellStart"/>
+      <w:r>
+        <w:t>x</w:t>
+      </w:r>
+      <w:proofErr w:type="spellEnd"/>
+      <w:r>
+        <w:t xml:space="preserve">. Matematicky toto můžeme zapsat jako </w:t>
       </w:r>
       <m:oMath>
         <m:r>
@@ -5050,7 +6990,21 @@
         <w:rPr>
           <w:rFonts w:eastAsiaTheme="minorEastAsia"/>
         </w:rPr>
-        <w:t xml:space="preserve"> udává počet výrobků tohoto druhu.</w:t>
+        <w:t xml:space="preserve"> udává počet výrobků tohoto dru</w:t>
+      </w:r>
+      <w:proofErr w:type="spellStart"/>
+      <w:r>
+        <w:rPr>
+          <w:rFonts w:eastAsiaTheme="minorEastAsia"/>
+        </w:rPr>
+        <w:t>hu</w:t>
+      </w:r>
+      <w:proofErr w:type="spellEnd"/>
+      <w:r>
+        <w:rPr>
+          <w:rFonts w:eastAsiaTheme="minorEastAsia"/>
+        </w:rPr>
+        <w:t>.</w:t>
       </w:r>
       <w:r>
         <w:rPr>
@@ -5095,7 +7049,49 @@
         <w:rPr>
           <w:rFonts w:eastAsiaTheme="minorEastAsia"/>
         </w:rPr>
-        <w:t xml:space="preserve">Jinou skupinou optimalizačních úloh pak může být problém úloh z dopravního hospodáství. V těchto problémech jde o to, aby byl navržen plán přepravy zboží s míst výroby do míst spotřeby. Respektují se omezení na množství přepravovaného zboží, požadavyk spotřebitelů a příp. další. Výsledkem by pak měl být plán na omezení nákladů na přepravu a nebo čas přepravy. </w:t>
+        <w:t xml:space="preserve">Jinou skupinou optimalizačních úloh pak může být problém úloh z dopravního </w:t>
+      </w:r>
+      <w:proofErr w:type="spellStart"/>
+      <w:r>
+        <w:rPr>
+          <w:rFonts w:eastAsiaTheme="minorEastAsia"/>
+        </w:rPr>
+        <w:t>hospodáství</w:t>
+      </w:r>
+      <w:proofErr w:type="spellEnd"/>
+      <w:r>
+        <w:rPr>
+          <w:rFonts w:eastAsiaTheme="minorEastAsia"/>
+        </w:rPr>
+        <w:t xml:space="preserve">. V těchto problémech jde o to, aby byl navržen plán přepravy zboží s míst výroby do míst spotřeby. Respektují se omezení na množství přepravovaného zboží, </w:t>
+      </w:r>
+      <w:proofErr w:type="spellStart"/>
+      <w:r>
+        <w:rPr>
+          <w:rFonts w:eastAsiaTheme="minorEastAsia"/>
+        </w:rPr>
+        <w:t>požadavyk</w:t>
+      </w:r>
+      <w:proofErr w:type="spellEnd"/>
+      <w:r>
+        <w:rPr>
+          <w:rFonts w:eastAsiaTheme="minorEastAsia"/>
+        </w:rPr>
+        <w:t xml:space="preserve"> spotřebitelů a příp. další. Výsledkem by pak měl být plán na omezení nákladů na </w:t>
+      </w:r>
+      <w:proofErr w:type="gramStart"/>
+      <w:r>
+        <w:rPr>
+          <w:rFonts w:eastAsiaTheme="minorEastAsia"/>
+        </w:rPr>
+        <w:t>přepravu a nebo čas</w:t>
+      </w:r>
+      <w:proofErr w:type="gramEnd"/>
+      <w:r>
+        <w:rPr>
+          <w:rFonts w:eastAsiaTheme="minorEastAsia"/>
+        </w:rPr>
+        <w:t xml:space="preserve"> přepravy. </w:t>
       </w:r>
     </w:p>
     <w:p>
@@ -5130,7 +7126,15 @@
         </w:rPr>
       </w:pPr>
       <w:r>
-        <w:t xml:space="preserve">Výrazem „účelová funkce“ budeme rozumět funkci, jejiž optimalizace povede k nalezení optimálních hodnot jejich argumentů. Označuje se jako </w:t>
+        <w:t xml:space="preserve">Výrazem „účelová funkce“ budeme rozumět funkci, </w:t>
+      </w:r>
+      <w:proofErr w:type="spellStart"/>
+      <w:r>
+        <w:t>jejiž</w:t>
+      </w:r>
+      <w:proofErr w:type="spellEnd"/>
+      <w:r>
+        <w:t xml:space="preserve"> optimalizace povede k nalezení optimálních hodnot jejich argumentů. Označuje se jako </w:t>
       </w:r>
       <m:oMath>
         <m:r>
@@ -5575,7 +7579,39 @@
     </w:p>
     <w:p>
       <w:r>
-        <w:t>Na každou účelovou funkci lze nahlížet jako na geometrický problém, v jehož rámci se hledá nejnižší či nejvyšší pozice na ploše ležící v (N+1) – rozměrném prostoru, pro kterou se někdy používá výraz „hyperplocha“ či „prostor možných řešení“ daného problému. Počet dimenzí N je dán počtem optimalizačních argumentů účelové funkce. Má-li optimalizovaná funkce např. šest argumentů, pak se hledá extrém na šestirozměrné ploše v sedmirozměrném prostoru, kde sedmá dimenze je návratová hodnota účelové funkce.</w:t>
+        <w:t xml:space="preserve">Na každou účelovou funkci lze nahlížet jako na geometrický problém, v jehož rámci se hledá nejnižší či nejvyšší pozice na ploše ležící v (N+1) – rozměrném </w:t>
+      </w:r>
+      <w:proofErr w:type="gramStart"/>
+      <w:r>
+        <w:t>prostoru</w:t>
+      </w:r>
+      <w:proofErr w:type="gramEnd"/>
+      <w:r>
+        <w:t>, pro kterou se někdy používá výraz „</w:t>
+      </w:r>
+      <w:proofErr w:type="spellStart"/>
+      <w:r>
+        <w:t>hyperplocha</w:t>
+      </w:r>
+      <w:proofErr w:type="spellEnd"/>
+      <w:r>
+        <w:t xml:space="preserve">“ či „prostor možných řešení“ daného problému. Počet dimenzí N je dán počtem optimalizačních argumentů účelové funkce. Má-li optimalizovaná funkce např. šest argumentů, pak se hledá extrém na </w:t>
+      </w:r>
+      <w:proofErr w:type="spellStart"/>
+      <w:r>
+        <w:t>šestirozměrné</w:t>
+      </w:r>
+      <w:proofErr w:type="spellEnd"/>
+      <w:r>
+        <w:t xml:space="preserve"> ploše v </w:t>
+      </w:r>
+      <w:proofErr w:type="spellStart"/>
+      <w:r>
+        <w:t>sedmirozměrném</w:t>
+      </w:r>
+      <w:proofErr w:type="spellEnd"/>
+      <w:r>
+        <w:t xml:space="preserve"> prostoru, kde sedmá dimenze je návratová hodnota účelové funkce.</w:t>
       </w:r>
     </w:p>
     <w:p>
@@ -5598,7 +7634,15 @@
         <w:t>Definice účelové funkce je jedním z nejkritičtějších krků v rámci optimalizačního procesu. Jeho správné provedení může citlivě ovlivnit kvalitu výsledků.</w:t>
       </w:r>
       <w:r>
-        <w:t xml:space="preserve"> Třídá problémů pro definici optimalizační funkce je nepřeberná, neexistuje kuchařka konkrétních postupů, jak účelovou funkci sestavit. Dají se pouze naznačit obecné principy. Při tvorbě je nutné vědět, čeho se má dosáhnout a z čeho lze vycházet.</w:t>
+        <w:t xml:space="preserve"> </w:t>
+      </w:r>
+      <w:proofErr w:type="spellStart"/>
+      <w:r>
+        <w:t>Třídá</w:t>
+      </w:r>
+      <w:proofErr w:type="spellEnd"/>
+      <w:r>
+        <w:t xml:space="preserve"> problémů pro definici optimalizační funkce je nepřeberná, neexistuje kuchařka konkrétních postupů, jak účelovou funkci sestavit. Dají se pouze naznačit obecné principy. Při tvorbě je nutné vědět, čeho se má dosáhnout a z čeho lze vycházet.</w:t>
       </w:r>
     </w:p>
     <w:p>
@@ -5625,8 +7669,21 @@
         <w:pStyle w:val="Nadpis1"/>
       </w:pPr>
       <w:bookmarkStart w:id="23" w:name="_Toc408514662"/>
-      <w:r>
-        <w:t>Víčeúčelová optimalizace a Paretova množina</w:t>
+      <w:proofErr w:type="spellStart"/>
+      <w:r>
+        <w:t>Víčeúčelová</w:t>
+      </w:r>
+      <w:proofErr w:type="spellEnd"/>
+      <w:r>
+        <w:t xml:space="preserve"> optimalizace a </w:t>
+      </w:r>
+      <w:proofErr w:type="spellStart"/>
+      <w:r>
+        <w:t>Paretova</w:t>
+      </w:r>
+      <w:proofErr w:type="spellEnd"/>
+      <w:r>
+        <w:t xml:space="preserve"> množina</w:t>
       </w:r>
       <w:bookmarkEnd w:id="23"/>
     </w:p>
@@ -5635,8 +7692,13 @@
         <w:pStyle w:val="Nadpis2"/>
       </w:pPr>
       <w:bookmarkStart w:id="24" w:name="_Toc408514663"/>
-      <w:r>
-        <w:t>Paretova množina</w:t>
+      <w:proofErr w:type="spellStart"/>
+      <w:r>
+        <w:t>Paretova</w:t>
+      </w:r>
+      <w:proofErr w:type="spellEnd"/>
+      <w:r>
+        <w:t xml:space="preserve"> množina</w:t>
       </w:r>
       <w:bookmarkEnd w:id="24"/>
     </w:p>
@@ -5978,6 +8040,7 @@
         <w:t xml:space="preserve"> je vektor </w:t>
       </w:r>
       <m:oMath>
+        <w:proofErr w:type="gramStart"/>
         <m:r>
           <w:rPr>
             <w:rFonts w:ascii="Cambria Math" w:hAnsi="Cambria Math"/>
@@ -6000,6 +8063,7 @@
               </w:rPr>
               <m:t>x</m:t>
             </m:r>
+            <w:proofErr w:type="gramEnd"/>
           </m:e>
           <m:sub>
             <m:r>
@@ -6121,33 +8185,195 @@
         <w:rPr>
           <w:rFonts w:eastAsiaTheme="minorEastAsia"/>
         </w:rPr>
-        <w:t xml:space="preserve"> jsou omezující funkce a poslední podmínka reprezentuje omezení kladená na argumenty účelové funkce. Řešení, které nesplňuje podmínky je nepřípustné řešení. Množina řešení, které podmínky splňuje se nazývá přípustná řešení. Díky restrikcím omezujících podmínek, je prostor možných řešení obecně nesouvislý a je tvořen izolovanými množinami přípustných řešení.</w:t>
-      </w:r>
-    </w:p>
-    <w:p>
-      <w:pPr>
-        <w:rPr>
-          <w:rFonts w:eastAsiaTheme="minorEastAsia"/>
-        </w:rPr>
-      </w:pPr>
-      <w:r>
-        <w:rPr>
-          <w:rFonts w:eastAsiaTheme="minorEastAsia"/>
-        </w:rPr>
-        <w:t>V případě jednoúčelové optimalizace je řešení reprezentováno jako bod v prostoru přípustných řešení, kde x a y reprezentují možné hodnoty argumentů účelové funkce a z hodnotu účelové funkce. U víceúčelové optimalizace je taková grafická reprezentace nemožná, a mimo jiné i proto se zavádí dva typy grafů, které umožňují přehledně vizualizovat připustné řešení, ale i hodnoty více funkcí najednou. První graf je označován jako „decision space“, které budeme pro potřeby této publikace raději označovat jako prostor přípustných kombinací (PPK) a druhý (objective space) jako prostor hodnot funkcí (PHF). V každém bodu v PPK je přiřazen jeden bod v PHF. Jde tedy o zobrazení z n rozměrného prostoru PPK do m rozměrného prostoru PHF.</w:t>
-      </w:r>
-    </w:p>
-    <w:p>
-      <w:pPr>
-        <w:rPr>
-          <w:rFonts w:eastAsiaTheme="minorEastAsia"/>
-        </w:rPr>
-      </w:pPr>
-      <w:r>
-        <w:rPr>
-          <w:rFonts w:eastAsiaTheme="minorEastAsia"/>
-        </w:rPr>
-        <w:t>Paretovou hranici lze definovat jako množinu bodů, které reprezentují takové kombinace, že nelze snížit žádnou hodnotu účelové funkce, aniž by se nezvýšila hodnota nkterých jiných funkcí.</w:t>
+        <w:t xml:space="preserve"> jsou omezující funkce a poslední podmínka reprezentuje omezení kladená na argumenty účelové funkce. Řešení, které nesplňuje podmínky je nepřípustné řešení. Množina řešení, které podmínky </w:t>
+      </w:r>
+      <w:proofErr w:type="gramStart"/>
+      <w:r>
+        <w:rPr>
+          <w:rFonts w:eastAsiaTheme="minorEastAsia"/>
+        </w:rPr>
+        <w:t>splňuje</w:t>
+      </w:r>
+      <w:proofErr w:type="gramEnd"/>
+      <w:r>
+        <w:rPr>
+          <w:rFonts w:eastAsiaTheme="minorEastAsia"/>
+        </w:rPr>
+        <w:t xml:space="preserve"> se </w:t>
+      </w:r>
+      <w:proofErr w:type="gramStart"/>
+      <w:r>
+        <w:rPr>
+          <w:rFonts w:eastAsiaTheme="minorEastAsia"/>
+        </w:rPr>
+        <w:t>nazývá</w:t>
+      </w:r>
+      <w:proofErr w:type="gramEnd"/>
+      <w:r>
+        <w:rPr>
+          <w:rFonts w:eastAsiaTheme="minorEastAsia"/>
+        </w:rPr>
+        <w:t xml:space="preserve"> přípustná řešení. Díky restrikcím omezujících podm</w:t>
+      </w:r>
+      <w:proofErr w:type="spellStart"/>
+      <w:r>
+        <w:rPr>
+          <w:rFonts w:eastAsiaTheme="minorEastAsia"/>
+        </w:rPr>
+        <w:t>ínek</w:t>
+      </w:r>
+      <w:proofErr w:type="spellEnd"/>
+      <w:r>
+        <w:rPr>
+          <w:rFonts w:eastAsiaTheme="minorEastAsia"/>
+        </w:rPr>
+        <w:t>, je prostor možných řešení obecně nesouvislý a je tvořen izolovanými množinami přípustných řešení.</w:t>
+      </w:r>
+    </w:p>
+    <w:p>
+      <w:pPr>
+        <w:rPr>
+          <w:rFonts w:eastAsiaTheme="minorEastAsia"/>
+        </w:rPr>
+      </w:pPr>
+      <w:r>
+        <w:rPr>
+          <w:rFonts w:eastAsiaTheme="minorEastAsia"/>
+        </w:rPr>
+        <w:t>V případě jednoúčelové optimalizace je řešení reprezentováno jako bod v prostoru přípustných řešení, kde x a y reprezentují možné hodnoty argumentů účelové funkce a z </w:t>
+      </w:r>
+      <w:proofErr w:type="gramStart"/>
+      <w:r>
+        <w:rPr>
+          <w:rFonts w:eastAsiaTheme="minorEastAsia"/>
+        </w:rPr>
+        <w:t>hodnotu</w:t>
+      </w:r>
+      <w:proofErr w:type="gramEnd"/>
+      <w:r>
+        <w:rPr>
+          <w:rFonts w:eastAsiaTheme="minorEastAsia"/>
+        </w:rPr>
+        <w:t xml:space="preserve"> účelové funkce. U víceúčelové optimalizace je taková grafická reprezentace nemožná, a mimo jiné i proto se zavádí dva typy grafů, které umožňují přehledně </w:t>
+      </w:r>
+      <w:proofErr w:type="spellStart"/>
+      <w:r>
+        <w:rPr>
+          <w:rFonts w:eastAsiaTheme="minorEastAsia"/>
+        </w:rPr>
+        <w:t>vizualizovat</w:t>
+      </w:r>
+      <w:proofErr w:type="spellEnd"/>
+      <w:r>
+        <w:rPr>
+          <w:rFonts w:eastAsiaTheme="minorEastAsia"/>
+        </w:rPr>
+        <w:t xml:space="preserve"> </w:t>
+      </w:r>
+      <w:proofErr w:type="spellStart"/>
+      <w:r>
+        <w:rPr>
+          <w:rFonts w:eastAsiaTheme="minorEastAsia"/>
+        </w:rPr>
+        <w:t>připustné</w:t>
+      </w:r>
+      <w:proofErr w:type="spellEnd"/>
+      <w:r>
+        <w:rPr>
+          <w:rFonts w:eastAsiaTheme="minorEastAsia"/>
+        </w:rPr>
+        <w:t xml:space="preserve"> řešení, ale i hodnoty více funkcí najednou. První graf je označován jako „</w:t>
+      </w:r>
+      <w:proofErr w:type="spellStart"/>
+      <w:r>
+        <w:rPr>
+          <w:rFonts w:eastAsiaTheme="minorEastAsia"/>
+        </w:rPr>
+        <w:t>decision</w:t>
+      </w:r>
+      <w:proofErr w:type="spellEnd"/>
+      <w:r>
+        <w:rPr>
+          <w:rFonts w:eastAsiaTheme="minorEastAsia"/>
+        </w:rPr>
+        <w:t xml:space="preserve"> </w:t>
+      </w:r>
+      <w:proofErr w:type="spellStart"/>
+      <w:r>
+        <w:rPr>
+          <w:rFonts w:eastAsiaTheme="minorEastAsia"/>
+        </w:rPr>
+        <w:t>space</w:t>
+      </w:r>
+      <w:proofErr w:type="spellEnd"/>
+      <w:r>
+        <w:rPr>
+          <w:rFonts w:eastAsiaTheme="minorEastAsia"/>
+        </w:rPr>
+        <w:t>“, které budeme pro potřeby této publikace raději označovat jako prostor přípustných kombinací (PPK) a druhý (</w:t>
+      </w:r>
+      <w:proofErr w:type="spellStart"/>
+      <w:r>
+        <w:rPr>
+          <w:rFonts w:eastAsiaTheme="minorEastAsia"/>
+        </w:rPr>
+        <w:t>objective</w:t>
+      </w:r>
+      <w:proofErr w:type="spellEnd"/>
+      <w:r>
+        <w:rPr>
+          <w:rFonts w:eastAsiaTheme="minorEastAsia"/>
+        </w:rPr>
+        <w:t xml:space="preserve"> </w:t>
+      </w:r>
+      <w:proofErr w:type="spellStart"/>
+      <w:r>
+        <w:rPr>
+          <w:rFonts w:eastAsiaTheme="minorEastAsia"/>
+        </w:rPr>
+        <w:t>space</w:t>
+      </w:r>
+      <w:proofErr w:type="spellEnd"/>
+      <w:r>
+        <w:rPr>
+          <w:rFonts w:eastAsiaTheme="minorEastAsia"/>
+        </w:rPr>
+        <w:t>) jako prostor hodnot funkcí (PHF). V každém bodu v PPK je přiřazen jeden bod v PHF. Jde tedy o zobrazení z n rozměrného prostoru PPK do m rozměrného prostoru PHF.</w:t>
+      </w:r>
+    </w:p>
+    <w:p>
+      <w:pPr>
+        <w:rPr>
+          <w:rFonts w:eastAsiaTheme="minorEastAsia"/>
+        </w:rPr>
+      </w:pPr>
+      <w:proofErr w:type="spellStart"/>
+      <w:r>
+        <w:rPr>
+          <w:rFonts w:eastAsiaTheme="minorEastAsia"/>
+        </w:rPr>
+        <w:t>Paretovou</w:t>
+      </w:r>
+      <w:proofErr w:type="spellEnd"/>
+      <w:r>
+        <w:rPr>
+          <w:rFonts w:eastAsiaTheme="minorEastAsia"/>
+        </w:rPr>
+        <w:t xml:space="preserve"> hranici lze definovat jako množinu bodů, které reprezentují takové kombinace, že nelze snížit žádnou hodnotu účelové funkce, aniž by se nezvýšila hodnota </w:t>
+      </w:r>
+      <w:proofErr w:type="spellStart"/>
+      <w:r>
+        <w:rPr>
+          <w:rFonts w:eastAsiaTheme="minorEastAsia"/>
+        </w:rPr>
+        <w:t>nkterých</w:t>
+      </w:r>
+      <w:proofErr w:type="spellEnd"/>
+      <w:r>
+        <w:rPr>
+          <w:rFonts w:eastAsiaTheme="minorEastAsia"/>
+        </w:rPr>
+        <w:t xml:space="preserve"> jiných funkcí.</w:t>
       </w:r>
     </w:p>
     <w:p>
@@ -6192,7 +8418,21 @@
         <w:rPr>
           <w:rFonts w:eastAsiaTheme="minorEastAsia"/>
         </w:rPr>
-        <w:t>inverze IOV. Zatímco IOV ohraničuje Paretovou množinu zdola, NOV ji ohraničuje shora.</w:t>
+        <w:t xml:space="preserve">inverze IOV. Zatímco IOV ohraničuje </w:t>
+      </w:r>
+      <w:proofErr w:type="spellStart"/>
+      <w:r>
+        <w:rPr>
+          <w:rFonts w:eastAsiaTheme="minorEastAsia"/>
+        </w:rPr>
+        <w:t>Paretovou</w:t>
+      </w:r>
+      <w:proofErr w:type="spellEnd"/>
+      <w:r>
+        <w:rPr>
+          <w:rFonts w:eastAsiaTheme="minorEastAsia"/>
+        </w:rPr>
+        <w:t xml:space="preserve"> množinu zdola, NOV ji ohraničuje shora.</w:t>
       </w:r>
     </w:p>
     <w:p>
@@ -6223,7 +8463,23 @@
     </w:p>
     <w:p>
       <w:r>
-        <w:t>K dnešnímu datu existuje velké množství algoritmů, jež spadají do třídy tzv. evolučních algoritmů nebo se do této třídy algoritmů dají za určitých podmínek zařadit. Příkladem mohou být ACO, Imunitní systém (ISM) Scatter search či rojení částic.</w:t>
+        <w:t xml:space="preserve">K dnešnímu datu existuje velké množství algoritmů, jež spadají do třídy tzv. evolučních algoritmů nebo se do této třídy algoritmů dají za určitých podmínek zařadit. Příkladem mohou být ACO, Imunitní systém (ISM) </w:t>
+      </w:r>
+      <w:proofErr w:type="spellStart"/>
+      <w:r>
+        <w:t>Scatter</w:t>
+      </w:r>
+      <w:proofErr w:type="spellEnd"/>
+      <w:r>
+        <w:t xml:space="preserve"> </w:t>
+      </w:r>
+      <w:proofErr w:type="spellStart"/>
+      <w:r>
+        <w:t>search</w:t>
+      </w:r>
+      <w:proofErr w:type="spellEnd"/>
+      <w:r>
+        <w:t xml:space="preserve"> či rojení částic.</w:t>
       </w:r>
     </w:p>
     <w:p>
@@ -6277,7 +8533,15 @@
         </w:numPr>
       </w:pPr>
       <w:r>
-        <w:t>Jsou multimodální (jeden či více extrémů)</w:t>
+        <w:t xml:space="preserve">Jsou </w:t>
+      </w:r>
+      <w:proofErr w:type="spellStart"/>
+      <w:r>
+        <w:t>multimodální</w:t>
+      </w:r>
+      <w:proofErr w:type="spellEnd"/>
+      <w:r>
+        <w:t xml:space="preserve"> (jeden či více extrémů)</w:t>
       </w:r>
     </w:p>
     <w:p>
@@ -6313,7 +8577,15 @@
         </w:numPr>
       </w:pPr>
       <w:r>
-        <w:t>Představují problémy typu jedhla v kupce sena</w:t>
+        <w:t xml:space="preserve">Představují problémy typu </w:t>
+      </w:r>
+      <w:proofErr w:type="spellStart"/>
+      <w:r>
+        <w:t>jedhla</w:t>
+      </w:r>
+      <w:proofErr w:type="spellEnd"/>
+      <w:r>
+        <w:t xml:space="preserve"> v kupce sena</w:t>
       </w:r>
     </w:p>
     <w:p>
@@ -6345,7 +8617,15 @@
         </w:numPr>
       </w:pPr>
       <w:r>
-        <w:t>Funkce je separabilní, což znamená, že se nadá rozložit na několik jednodušších funkcí, jež lze optimalizovat nezávisle</w:t>
+        <w:t xml:space="preserve">Funkce je </w:t>
+      </w:r>
+      <w:proofErr w:type="spellStart"/>
+      <w:r>
+        <w:t>separabilní</w:t>
+      </w:r>
+      <w:proofErr w:type="spellEnd"/>
+      <w:r>
+        <w:t>, což znamená, že se nadá rozložit na několik jednodušších funkcí, jež lze optimalizovat nezávisle</w:t>
       </w:r>
     </w:p>
     <w:p>
@@ -6357,7 +8637,15 @@
         </w:numPr>
       </w:pPr>
       <w:r>
-        <w:t>Počet promnných je vysoký</w:t>
+        <w:t xml:space="preserve">Počet </w:t>
+      </w:r>
+      <w:proofErr w:type="spellStart"/>
+      <w:r>
+        <w:t>promnných</w:t>
+      </w:r>
+      <w:proofErr w:type="spellEnd"/>
+      <w:r>
+        <w:t xml:space="preserve"> je vysoký</w:t>
       </w:r>
     </w:p>
     <w:p>
@@ -6369,8 +8657,13 @@
         </w:numPr>
       </w:pPr>
       <w:r>
-        <w:t>Prostor možných řešení může být rozsáhlý i nesovislý</w:t>
-      </w:r>
+        <w:t xml:space="preserve">Prostor možných řešení může být rozsáhlý i </w:t>
+      </w:r>
+      <w:proofErr w:type="spellStart"/>
+      <w:r>
+        <w:t>nesovislý</w:t>
+      </w:r>
+      <w:proofErr w:type="spellEnd"/>
     </w:p>
     <w:p>
       <w:pPr>
@@ -6408,7 +8701,23 @@
         </w:numPr>
       </w:pPr>
       <w:r>
-        <w:t>Hybridnost čísel, se kterými algoritmus pracuje. Bez jakýchkoliv problémů lze kombinovat čísla typu integer, real, případně jen vybrané množiny čísel.</w:t>
+        <w:t xml:space="preserve">Hybridnost čísel, se kterými algoritmus pracuje. Bez jakýchkoliv problémů lze kombinovat čísla typu </w:t>
+      </w:r>
+      <w:proofErr w:type="spellStart"/>
+      <w:r>
+        <w:t>integer</w:t>
+      </w:r>
+      <w:proofErr w:type="spellEnd"/>
+      <w:r>
+        <w:t xml:space="preserve">, </w:t>
+      </w:r>
+      <w:proofErr w:type="spellStart"/>
+      <w:r>
+        <w:t>real</w:t>
+      </w:r>
+      <w:proofErr w:type="spellEnd"/>
+      <w:r>
+        <w:t>, případně jen vybrané množiny čísel.</w:t>
       </w:r>
     </w:p>
     <w:p>
@@ -6420,7 +8729,23 @@
         </w:numPr>
       </w:pPr>
       <w:r>
-        <w:t>Používání dekadických čísel. Jedinec se nemusí převádět do binárního kódu, který je běžně používán u genetických algoritmů. U binárního zápisu mohou totiž mutace způsobit skokovou změnu čisla, což nemusí být dobrý dopad na průběh evoluce. Tyto nerovnoměrnosti se sice dají odstranit použitím Grayova kódování, nicméně práce s reálnými čísly je stále výhodnější.</w:t>
+        <w:t xml:space="preserve">Používání dekadických čísel. Jedinec se nemusí převádět do binárního kódu, který je běžně používán u genetických algoritmů. U binárního zápisu mohou totiž mutace způsobit skokovou změnu </w:t>
+      </w:r>
+      <w:proofErr w:type="spellStart"/>
+      <w:r>
+        <w:t>čisla</w:t>
+      </w:r>
+      <w:proofErr w:type="spellEnd"/>
+      <w:r>
+        <w:t xml:space="preserve">, což nemusí být dobrý dopad na průběh evoluce. Tyto nerovnoměrnosti se sice dají odstranit použitím </w:t>
+      </w:r>
+      <w:proofErr w:type="spellStart"/>
+      <w:r>
+        <w:t>Grayova</w:t>
+      </w:r>
+      <w:proofErr w:type="spellEnd"/>
+      <w:r>
+        <w:t xml:space="preserve"> kódování, nicméně práce s reálnými čísly je stále výhodnější.</w:t>
       </w:r>
     </w:p>
     <w:p>
@@ -6443,9 +8768,14 @@
           <w:numId w:val="10"/>
         </w:numPr>
       </w:pPr>
+      <w:proofErr w:type="spellStart"/>
       <w:r>
         <w:lastRenderedPageBreak/>
-        <w:t>Chopnost nalézt extrém i u funkcí, které jsou v grafickém slova smyslu ploché a extrém je jen dírou v této rovině. Lze to označit jako hledání jehly v kupce sena. Ovšem u těchto problémů je účinnost jakýchkoliv algoritmů, včetně evolučních, velmi nízká.</w:t>
+        <w:t>Chopnost</w:t>
+      </w:r>
+      <w:proofErr w:type="spellEnd"/>
+      <w:r>
+        <w:t xml:space="preserve"> nalézt extrém i u funkcí, které jsou v grafickém slova smyslu ploché a extrém je jen dírou v této rovině. Lze to označit jako hledání jehly v kupce sena. Ovšem u těchto problémů je účinnost jakýchkoliv algoritmů, včetně evolučních, velmi nízká.</w:t>
       </w:r>
     </w:p>
     <w:p>
@@ -6457,7 +8787,31 @@
         </w:numPr>
       </w:pPr>
       <w:r>
-        <w:t>Schopnost dát vícenásobné řešení.Výsledkem evoluce je nejlepší jedinec – jedno řešení. Pokud je ovšem v globálních extrémů více, pak lze očekávat, že budou rovněž evolučním procesem nalazeny.</w:t>
+        <w:t xml:space="preserve">Schopnost dát vícenásobné </w:t>
+      </w:r>
+      <w:proofErr w:type="gramStart"/>
+      <w:r>
+        <w:t>řešení.Výsledkem</w:t>
+      </w:r>
+      <w:proofErr w:type="gramEnd"/>
+      <w:r>
+        <w:t xml:space="preserve"> evoluce je nejlepší jedinec – jedno řešení. Pokud je ovšem v globálních </w:t>
+      </w:r>
+      <w:proofErr w:type="gramStart"/>
+      <w:r>
+        <w:t>extrémů</w:t>
+      </w:r>
+      <w:proofErr w:type="gramEnd"/>
+      <w:r>
+        <w:t xml:space="preserve"> více, pak lze očekávat, že budou rovněž evolučním procesem </w:t>
+      </w:r>
+      <w:proofErr w:type="spellStart"/>
+      <w:r>
+        <w:t>nalazeny</w:t>
+      </w:r>
+      <w:proofErr w:type="spellEnd"/>
+      <w:r>
+        <w:t>.</w:t>
       </w:r>
     </w:p>
     <w:p>
@@ -6465,7 +8819,23 @@
         <w:ind w:left="360"/>
       </w:pPr>
       <w:r>
-        <w:t>Jinými slovy, evoluční algoritmy jsou vhodné pro hledání extrémů funkcí trpících takovými patologiemi, jako např. šum, vsoký počet dimenzí, „multimodalita“</w:t>
+        <w:t xml:space="preserve">Jinými slovy, evoluční algoritmy jsou vhodné pro hledání extrémů funkcí trpících takovými patologiemi, jako např. šum, </w:t>
+      </w:r>
+      <w:proofErr w:type="spellStart"/>
+      <w:r>
+        <w:t>vsoký</w:t>
+      </w:r>
+      <w:proofErr w:type="spellEnd"/>
+      <w:r>
+        <w:t xml:space="preserve"> počet dimenzí, „</w:t>
+      </w:r>
+      <w:proofErr w:type="spellStart"/>
+      <w:r>
+        <w:t>multimodalita</w:t>
+      </w:r>
+      <w:proofErr w:type="spellEnd"/>
+      <w:r>
+        <w:t>“</w:t>
       </w:r>
     </w:p>
     <w:p>
@@ -6480,7 +8850,23 @@
     </w:p>
     <w:p>
       <w:r>
-        <w:t>Typickým rysem evolučních algoritmů je, že jsou založeny na práci s populací jedinců. Populace může být znázorněna jako matice NxM, kde sloupce představují jednotlivé jedince. Každý jedinec představuje aktuální řešení danéího problému. S každým jedincem je navíc</w:t>
+        <w:t xml:space="preserve">Typickým rysem evolučních algoritmů je, že jsou založeny na práci s populací jedinců. Populace může být znázorněna jako matice </w:t>
+      </w:r>
+      <w:proofErr w:type="spellStart"/>
+      <w:r>
+        <w:t>NxM</w:t>
+      </w:r>
+      <w:proofErr w:type="spellEnd"/>
+      <w:r>
+        <w:t xml:space="preserve">, kde sloupce představují jednotlivé jedince. Každý jedinec představuje aktuální řešení </w:t>
+      </w:r>
+      <w:proofErr w:type="spellStart"/>
+      <w:r>
+        <w:t>danéího</w:t>
+      </w:r>
+      <w:proofErr w:type="spellEnd"/>
+      <w:r>
+        <w:t xml:space="preserve"> problému. S každým jedincem je navíc</w:t>
       </w:r>
       <w:r>
         <w:t xml:space="preserve"> spojena hodnota účelové funkce, která říká, jak vhodný je jedinec pro další vývoj populace.</w:t>
@@ -6488,17 +8874,41 @@
     </w:p>
     <w:p>
       <w:r>
-        <w:t>Hlavní činnosti evolučních algoritmů je cyklické vytváření nových populací, tedy náhrada starách populací novými. To vše pomocí přesně definovaných matematických pravidel.</w:t>
-      </w:r>
-    </w:p>
-    <w:p>
-      <w:r>
-        <w:t xml:space="preserve">K vytvoření populace je třeba nadefinovat tzv. vzor, podle kterého se generuje celá počáteční populace. Ve vzoru jsou pro každý parametr konkrétního jedince definovány tři konstanty, a to typ proměnné a hranice intervalu, v němž může pohybovat hodnota parametru. Volba hranice je velmi důležitý krok, protože při jejich nevhodném zvolení se může stát, že budou nalezena řešení , která nebudou možné fyzikálně realizovat nebo nebudou mít opodstatnění. </w:t>
-      </w:r>
-    </w:p>
-    <w:p>
-      <w:r>
-        <w:t xml:space="preserve">Další neméně důležtý význam hranic souvisí se samotným evolučním procesem. </w:t>
+        <w:t xml:space="preserve">Hlavní činnosti evolučních algoritmů je cyklické vytváření nových populací, tedy náhrada </w:t>
+      </w:r>
+      <w:proofErr w:type="spellStart"/>
+      <w:r>
+        <w:t>starách</w:t>
+      </w:r>
+      <w:proofErr w:type="spellEnd"/>
+      <w:r>
+        <w:t xml:space="preserve"> populací novými. To vše pomocí přesně definovaných matematických pravidel.</w:t>
+      </w:r>
+    </w:p>
+    <w:p>
+      <w:r>
+        <w:t xml:space="preserve">K vytvoření populace je třeba nadefinovat tzv. vzor, podle kterého se generuje celá počáteční populace. Ve vzoru jsou pro každý parametr konkrétního jedince definovány tři konstanty, a to typ proměnné a hranice intervalu, v němž může pohybovat hodnota parametru. Volba hranice je velmi důležitý krok, protože při jejich nevhodném zvolení se může stát, že budou nalezena </w:t>
+      </w:r>
+      <w:proofErr w:type="gramStart"/>
+      <w:r>
+        <w:t>řešení , která</w:t>
+      </w:r>
+      <w:proofErr w:type="gramEnd"/>
+      <w:r>
+        <w:t xml:space="preserve"> nebudou možné fyzikálně realizovat nebo nebudou mít opodstatnění. </w:t>
+      </w:r>
+    </w:p>
+    <w:p>
+      <w:r>
+        <w:t xml:space="preserve">Další neméně </w:t>
+      </w:r>
+      <w:proofErr w:type="spellStart"/>
+      <w:r>
+        <w:t>důležtý</w:t>
+      </w:r>
+      <w:proofErr w:type="spellEnd"/>
+      <w:r>
+        <w:t xml:space="preserve"> význam hranic souvisí se samotným evolučním procesem. </w:t>
       </w:r>
       <w:r>
         <w:t>Může se stát, že daný problém bude reprezentován plochou, která bude nabývat lokálních extrémů stále větších hodnot se vzrůstající vzdáleností od počátku. To způsobí, že evoluce bude nacházet stále nová řešení až do nekonečna. Je to způsobeno tím, že evoluční proces směřuje do stále hlubších a vzdálenějších extrémů.</w:t>
@@ -6862,7 +9272,21 @@
         <w:rPr>
           <w:rFonts w:eastAsiaTheme="minorEastAsia"/>
         </w:rPr>
-        <w:t>Tento vztah zajišťuje, že všchny parametry jedinců budou náhodně vygenerovány uvnitř povolených hranic prostoru možných řešení.</w:t>
+        <w:t xml:space="preserve">Tento vztah zajišťuje, že </w:t>
+      </w:r>
+      <w:proofErr w:type="spellStart"/>
+      <w:r>
+        <w:rPr>
+          <w:rFonts w:eastAsiaTheme="minorEastAsia"/>
+        </w:rPr>
+        <w:t>všchny</w:t>
+      </w:r>
+      <w:proofErr w:type="spellEnd"/>
+      <w:r>
+        <w:rPr>
+          <w:rFonts w:eastAsiaTheme="minorEastAsia"/>
+        </w:rPr>
+        <w:t xml:space="preserve"> parametry jedinců budou náhodně vygenerovány uvnitř povolených hranic prostoru možných řešení.</w:t>
       </w:r>
     </w:p>
     <w:p>
@@ -6957,7 +9381,21 @@
         <w:rPr>
           <w:rFonts w:eastAsiaTheme="minorEastAsia"/>
         </w:rPr>
-        <w:t>V případě číslo 1 je šance, že evoluce poběží dále, zatímco v příadě číslo 2 je jakákoliv další evoluce zbytečná.</w:t>
+        <w:t>V případě číslo 1 je šance, že evoluce poběží dále, zatímco v </w:t>
+      </w:r>
+      <w:proofErr w:type="spellStart"/>
+      <w:r>
+        <w:rPr>
+          <w:rFonts w:eastAsiaTheme="minorEastAsia"/>
+        </w:rPr>
+        <w:t>příadě</w:t>
+      </w:r>
+      <w:proofErr w:type="spellEnd"/>
+      <w:r>
+        <w:rPr>
+          <w:rFonts w:eastAsiaTheme="minorEastAsia"/>
+        </w:rPr>
+        <w:t xml:space="preserve"> číslo 2 je jakákoliv další evoluce zbytečná.</w:t>
       </w:r>
     </w:p>
     <w:p>
@@ -6983,7 +9421,21 @@
         <w:rPr>
           <w:rFonts w:eastAsiaTheme="minorEastAsia"/>
         </w:rPr>
-        <w:t xml:space="preserve">být vždy konvergentní k lepším hodnotám, což znamená, že nemůže nikdy vykazovat divergenci. V daném algoritmu funguje tzv. „elitismus“, který slouží jako jakýsi jednosměrný filtr, jenž </w:t>
+        <w:t>být vždy konvergentní k lepším hodnotám, což znamená, že nemůže nikdy vykazovat divergenci. V daném algoritmu funguje tzv. „</w:t>
+      </w:r>
+      <w:proofErr w:type="spellStart"/>
+      <w:r>
+        <w:rPr>
+          <w:rFonts w:eastAsiaTheme="minorEastAsia"/>
+        </w:rPr>
+        <w:t>elitismus</w:t>
+      </w:r>
+      <w:proofErr w:type="spellEnd"/>
+      <w:r>
+        <w:rPr>
+          <w:rFonts w:eastAsiaTheme="minorEastAsia"/>
+        </w:rPr>
+        <w:t xml:space="preserve">“, který slouží jako jakýsi jednosměrný filtr, jenž </w:t>
       </w:r>
       <w:r>
         <w:rPr>
@@ -7017,17 +9469,57 @@
     </w:p>
     <w:p>
       <w:r>
-        <w:t xml:space="preserve">Historicky nejstarší je binární reprezentace. Jedinec je tvořen sekvencí 0 a 1, které se říká chromozom. Tato reprezentace má své historické kořeny a používá se dodnes zejména u genetických algoritmů. Má však svoje nevýhody. Zejména se jedná o skokovou změnu struktury chromozomů, při spojité změně odpovídající reálné hodnoty. Aby se předešlo tomuto chování, používá se Grayův kód. Jde opět o binární kód, je však zprostěn výše uvedeným skokovým změnám. </w:t>
-      </w:r>
-    </w:p>
-    <w:p>
-      <w:r>
-        <w:t xml:space="preserve">Další možností, jak lze jedince v algoritmu reprezentovat, je pomocí reálných nebo celých čísel (případně jejich kombinací). Speciální repezentací je jedinec, který obsahuje i nenumerické hodnoty. </w:t>
-      </w:r>
-    </w:p>
-    <w:p>
-      <w:r>
-        <w:t>Poslední speciální formou repezentace je tzv. strom. Ten umožňuje vizualizovat jedince jako stromovou strukturu.</w:t>
+        <w:t xml:space="preserve">Historicky nejstarší je binární reprezentace. Jedinec je tvořen sekvencí 0 a 1, které se říká chromozom. Tato reprezentace má své historické kořeny a používá se dodnes zejména u genetických algoritmů. Má však svoje nevýhody. Zejména se jedná o skokovou změnu struktury chromozomů, při spojité změně odpovídající reálné hodnoty. Aby se předešlo tomuto chování, používá se </w:t>
+      </w:r>
+      <w:proofErr w:type="spellStart"/>
+      <w:r>
+        <w:t>Grayův</w:t>
+      </w:r>
+      <w:proofErr w:type="spellEnd"/>
+      <w:r>
+        <w:t xml:space="preserve"> kód. Jde opět o binární kód, je však </w:t>
+      </w:r>
+      <w:proofErr w:type="spellStart"/>
+      <w:r>
+        <w:t>zprostěn</w:t>
+      </w:r>
+      <w:proofErr w:type="spellEnd"/>
+      <w:r>
+        <w:t xml:space="preserve"> výše uvedeným skokovým změnám. </w:t>
+      </w:r>
+    </w:p>
+    <w:p>
+      <w:r>
+        <w:t xml:space="preserve">Další možností, jak lze jedince v algoritmu reprezentovat, je pomocí reálných nebo celých čísel (případně jejich kombinací). Speciální </w:t>
+      </w:r>
+      <w:proofErr w:type="spellStart"/>
+      <w:r>
+        <w:t>repezentací</w:t>
+      </w:r>
+      <w:proofErr w:type="spellEnd"/>
+      <w:r>
+        <w:t xml:space="preserve"> je jedinec, který obsahuje i nenumerické hodnoty. </w:t>
+      </w:r>
+    </w:p>
+    <w:p>
+      <w:r>
+        <w:t xml:space="preserve">Poslední speciální formou </w:t>
+      </w:r>
+      <w:proofErr w:type="spellStart"/>
+      <w:r>
+        <w:t>repezentace</w:t>
+      </w:r>
+      <w:proofErr w:type="spellEnd"/>
+      <w:r>
+        <w:t xml:space="preserve"> je tzv. strom. Ten umožňuje </w:t>
+      </w:r>
+      <w:proofErr w:type="spellStart"/>
+      <w:r>
+        <w:t>vizualizovat</w:t>
+      </w:r>
+      <w:proofErr w:type="spellEnd"/>
+      <w:r>
+        <w:t xml:space="preserve"> jedince jako stromovou strukturu.</w:t>
       </w:r>
     </w:p>
     <w:p>
@@ -7035,30 +9527,96 @@
         <w:pStyle w:val="Nadpis2"/>
       </w:pPr>
       <w:bookmarkStart w:id="30" w:name="_Toc408514669"/>
-      <w:r>
-        <w:t>Grayův kód</w:t>
+      <w:proofErr w:type="spellStart"/>
+      <w:r>
+        <w:t>Grayův</w:t>
+      </w:r>
+      <w:proofErr w:type="spellEnd"/>
+      <w:r>
+        <w:t xml:space="preserve"> kód</w:t>
       </w:r>
       <w:bookmarkEnd w:id="30"/>
     </w:p>
     <w:p>
       <w:r>
-        <w:t>Pro genetické algoritmy se často využívá Grayovo kódování, při mutaci binárního jedince tak nedochází k velké zěně reálného čísla, které odpovídá příslušné binární sekvenci.</w:t>
-      </w:r>
-    </w:p>
-    <w:p>
-      <w:r>
-        <w:t xml:space="preserve">Jedna z variant konstrukce Grayova kódu je pomocí tzv metody „zrcadlení“. Spočívá v tom, že se vezme n bitový kód, ten se rozšíří o svou vlastní </w:t>
-      </w:r>
-      <w:r>
-        <w:t>zrcadlovou kopii. K původní části se pak přidá 0, zatímo k zrcadlové kopii 1. To vše se opakuje tak dlouho, dokud nemáme požadovaný m bitový řetězec.</w:t>
-      </w:r>
-    </w:p>
-    <w:p>
-      <w:r>
-        <w:t xml:space="preserve">Výhoda Grayova kódování se projevuje v rovnoměrnější mutaci jedinců a obecně rychlejší konvergenci algoritmu ke globálnímu optimu. Někteří spíše tvrdí, že </w:t>
-      </w:r>
-      <w:r>
-        <w:t>Grayův kód genetický algoritmus zpomaluje kvůli procesu konverze, druzí jsou naopak zastánci použití Grayova kódu.</w:t>
+        <w:t xml:space="preserve">Pro genetické algoritmy se často využívá </w:t>
+      </w:r>
+      <w:proofErr w:type="spellStart"/>
+      <w:r>
+        <w:t>Grayovo</w:t>
+      </w:r>
+      <w:proofErr w:type="spellEnd"/>
+      <w:r>
+        <w:t xml:space="preserve"> kódování, při mutaci binárního jedince tak nedochází k velké </w:t>
+      </w:r>
+      <w:proofErr w:type="spellStart"/>
+      <w:r>
+        <w:t>zěně</w:t>
+      </w:r>
+      <w:proofErr w:type="spellEnd"/>
+      <w:r>
+        <w:t xml:space="preserve"> reálného čísla, které odpovídá příslušné binární sekvenci.</w:t>
+      </w:r>
+    </w:p>
+    <w:p>
+      <w:r>
+        <w:t xml:space="preserve">Jedna z variant konstrukce </w:t>
+      </w:r>
+      <w:proofErr w:type="spellStart"/>
+      <w:r>
+        <w:t>Grayova</w:t>
+      </w:r>
+      <w:proofErr w:type="spellEnd"/>
+      <w:r>
+        <w:t xml:space="preserve"> kódu je pomocí </w:t>
+      </w:r>
+      <w:proofErr w:type="spellStart"/>
+      <w:r>
+        <w:t>tzv</w:t>
+      </w:r>
+      <w:proofErr w:type="spellEnd"/>
+      <w:r>
+        <w:t xml:space="preserve"> metody „zrcadlení“. Spočívá v tom, že se vezme n bitový kód, ten se rozšíří o svou vlastní </w:t>
+      </w:r>
+      <w:r>
+        <w:t xml:space="preserve">zrcadlovou kopii. K původní části se pak přidá 0, </w:t>
+      </w:r>
+      <w:proofErr w:type="spellStart"/>
+      <w:r>
+        <w:t>zatímo</w:t>
+      </w:r>
+      <w:proofErr w:type="spellEnd"/>
+      <w:r>
+        <w:t xml:space="preserve"> k zrcadlové kopii 1. To vše se opakuje tak dlouho, dokud nemáme požadovaný m bitový řetězec.</w:t>
+      </w:r>
+    </w:p>
+    <w:p>
+      <w:r>
+        <w:t xml:space="preserve">Výhoda </w:t>
+      </w:r>
+      <w:proofErr w:type="spellStart"/>
+      <w:r>
+        <w:t>Grayova</w:t>
+      </w:r>
+      <w:proofErr w:type="spellEnd"/>
+      <w:r>
+        <w:t xml:space="preserve"> kódování se projevuje v rovnoměrnější mutaci jedinců a obecně rychlejší konvergenci algoritmu ke globálnímu optimu. Někteří spíše tvrdí, že </w:t>
+      </w:r>
+      <w:proofErr w:type="spellStart"/>
+      <w:r>
+        <w:t>Grayův</w:t>
+      </w:r>
+      <w:proofErr w:type="spellEnd"/>
+      <w:r>
+        <w:t xml:space="preserve"> kód genetický algoritmus zpomaluje kvůli procesu konverze, druzí jsou naopak zastánci použití </w:t>
+      </w:r>
+      <w:proofErr w:type="spellStart"/>
+      <w:r>
+        <w:t>Grayova</w:t>
+      </w:r>
+      <w:proofErr w:type="spellEnd"/>
+      <w:r>
+        <w:t xml:space="preserve"> kódu.</w:t>
       </w:r>
     </w:p>
     <w:p>
@@ -7073,7 +9631,15 @@
     </w:p>
     <w:p>
       <w:r>
-        <w:t>Při práci s evolučními algoritmy je prakticky na denním pořádku, že jedinci mají tendenci se nejen shlukovat okolo možných řešení, ale také nastává situace, při nichž opouštějí tyto oblasti a mohou nalézat řešení, která jsou nesmyslná či neopodstatněná. K zamezení takových situací existují metody, které jsou součástí evolučního algoritmu a které mají roli pastevce udržujícího své stádo ve vymezeném prostoru možných řešení.</w:t>
+        <w:t xml:space="preserve">Při práci s evolučními algoritmy je prakticky na denním pořádku, že jedinci mají tendenci se nejen shlukovat okolo možných řešení, ale také nastává situace, při </w:t>
+      </w:r>
+      <w:proofErr w:type="gramStart"/>
+      <w:r>
+        <w:t>nichž</w:t>
+      </w:r>
+      <w:proofErr w:type="gramEnd"/>
+      <w:r>
+        <w:t xml:space="preserve"> opouštějí tyto oblasti a mohou nalézat řešení, která jsou nesmyslná či neopodstatněná. K zamezení takových situací existují metody, které jsou součástí evolučního algoritmu a které mají roli pastevce udržujícího své stádo ve vymezeném prostoru možných řešení.</w:t>
       </w:r>
     </w:p>
     <w:p>
@@ -7105,6 +9671,7 @@
         <w:t xml:space="preserve">Nalézt takové </w:t>
       </w:r>
       <m:oMath>
+        <w:proofErr w:type="gramStart"/>
         <m:r>
           <w:rPr>
             <w:rFonts w:ascii="Cambria Math" w:hAnsi="Cambria Math"/>
@@ -7127,6 +9694,7 @@
               </w:rPr>
               <m:t>x</m:t>
             </m:r>
+            <w:proofErr w:type="gramEnd"/>
           </m:e>
           <m:sub>
             <m:r>
@@ -7481,10 +10049,18 @@
     </w:p>
     <w:p>
       <w:r>
-        <w:t>Každý jedinec, který překročí povolenou hranici je nahrazen nově náhodně vygenerovaným jedincem, který leží v povoleném intervalu. To má mimo jiné také vliv na zvýšení diverzibi</w:t>
-      </w:r>
-      <w:r>
-        <w:t>lity populace, protože v okamžik</w:t>
+        <w:t xml:space="preserve">Každý jedinec, který překročí povolenou hranici je nahrazen nově náhodně vygenerovaným jedincem, který leží v povoleném intervalu. To má mimo jiné také vliv na zvýšení </w:t>
+      </w:r>
+      <w:proofErr w:type="spellStart"/>
+      <w:r>
+        <w:t>diverzibi</w:t>
+      </w:r>
+      <w:r>
+        <w:t>lity</w:t>
+      </w:r>
+      <w:proofErr w:type="spellEnd"/>
+      <w:r>
+        <w:t xml:space="preserve"> populace, protože v okamžik</w:t>
       </w:r>
       <w:r>
         <w:t>u náhrady jedince v geometrickém slova smyslu přesune na novou pozici, která není výsledkem křížení jedinců.</w:t>
@@ -7492,26 +10068,114 @@
     </w:p>
     <w:p>
       <w:r>
-        <w:t xml:space="preserve">Druhý způsob – zastavení jedince na kranici, který nám nabízí prostá logika, se ukazal být nevyhovující. Jedinci se za určitých podmínek </w:t>
+        <w:t xml:space="preserve">Druhý způsob – zastavení jedince na </w:t>
+      </w:r>
+      <w:proofErr w:type="spellStart"/>
+      <w:r>
+        <w:t>kranici</w:t>
+      </w:r>
+      <w:proofErr w:type="spellEnd"/>
+      <w:r>
+        <w:t xml:space="preserve">, který nám nabízí prostá logika, se </w:t>
+      </w:r>
+      <w:proofErr w:type="spellStart"/>
+      <w:r>
+        <w:t>ukazal</w:t>
+      </w:r>
+      <w:proofErr w:type="spellEnd"/>
+      <w:r>
+        <w:t xml:space="preserve"> být nevyhovující. Jedinci se za určitých podmínek </w:t>
       </w:r>
       <w:r>
         <w:t xml:space="preserve">mohou shluknout na hranici. Evoluční procesy mají s takovým ošetřením </w:t>
       </w:r>
       <w:r>
-        <w:t>hranic nižší diverzibilitu, což vede v konečném výsledku k delší době potřebné k nalezení globálního extrému. Případně nemusí být extrém vůbec nalezen.</w:t>
-      </w:r>
-    </w:p>
-    <w:p>
-      <w:r>
-        <w:t>Penalizací funkce se rozumí záměrná úprava hodnot účelové funkce ve vybraných oblastech argumentů. Pokud jsou tyto oblasti jednoznačně zakázány, pak se penalizace označuje jako hard-constraints. V tomto případě se hodnota účelové funkce nemodifikuje a jedinec, který by se nacházel v zakázáne oblasti, je zrušen a náhodně nahrazen jedincem ležícím v oblasti povolené. Druhou možností je tzv. soft-constraints. V tomto případě jedinec, který leží v zakázané oblasti, není zrušen, ale je nezvýhodněn modifikací hodnoty účelové funkce.</w:t>
-      </w:r>
-    </w:p>
-    <w:p>
-      <w:r>
-        <w:t>Tato omezení mají svůj původ v reálném světe, kde některé hodnoty účelové funkce mohou představovat řešení fyzikalně nerealizovatelné nebo nevýhodné. Penalizace má pak efekt ten, že je vybraným jedincům, kteří se nacházejí v zakázené oblasti, znepříjemněn pobyt.</w:t>
-      </w:r>
-      <w:r>
-        <w:t xml:space="preserve"> Z geometrického hlediska si lze toto znepříjemnění představit jako lokální deformaci hyperplochy směrem k opačným extrémům. Výsledný efekt je pak takový, že jedinci, kteří se díky evolučnímu procesu dostanou do takových oblastí, je buď rychle opustí, nebo nepostoupí do další populace.</w:t>
+        <w:t xml:space="preserve">hranic nižší </w:t>
+      </w:r>
+      <w:proofErr w:type="spellStart"/>
+      <w:r>
+        <w:t>diverzibilitu</w:t>
+      </w:r>
+      <w:proofErr w:type="spellEnd"/>
+      <w:r>
+        <w:t>, což vede v konečném výsledku k delší době potřebné k nalezení globálního extrému. Případně nemusí být extrém vůbec nalezen.</w:t>
+      </w:r>
+    </w:p>
+    <w:p>
+      <w:r>
+        <w:t xml:space="preserve">Penalizací funkce se rozumí záměrná úprava hodnot účelové funkce ve vybraných oblastech argumentů. Pokud jsou tyto oblasti jednoznačně zakázány, pak se penalizace označuje jako </w:t>
+      </w:r>
+      <w:proofErr w:type="spellStart"/>
+      <w:r>
+        <w:t>hard</w:t>
+      </w:r>
+      <w:proofErr w:type="spellEnd"/>
+      <w:r>
+        <w:t>-</w:t>
+      </w:r>
+      <w:proofErr w:type="spellStart"/>
+      <w:r>
+        <w:t>constraints</w:t>
+      </w:r>
+      <w:proofErr w:type="spellEnd"/>
+      <w:r>
+        <w:t>. V tomto případě se hodnota účelové funkce nemodifikuje a jedinec, který by se nacházel v </w:t>
+      </w:r>
+      <w:proofErr w:type="spellStart"/>
+      <w:r>
+        <w:t>zakázáne</w:t>
+      </w:r>
+      <w:proofErr w:type="spellEnd"/>
+      <w:r>
+        <w:t xml:space="preserve"> oblasti, je zrušen a náhodně nahrazen jedincem ležícím v oblasti povolené. Druhou možností je tzv. soft-</w:t>
+      </w:r>
+      <w:proofErr w:type="spellStart"/>
+      <w:r>
+        <w:t>constraints</w:t>
+      </w:r>
+      <w:proofErr w:type="spellEnd"/>
+      <w:r>
+        <w:t>. V tomto případě jedinec, který leží v zakázané oblasti, není zrušen, ale je nezvýhodněn modifikací hodnoty účelové funkce.</w:t>
+      </w:r>
+    </w:p>
+    <w:p>
+      <w:r>
+        <w:t xml:space="preserve">Tato omezení mají svůj původ v reálném </w:t>
+      </w:r>
+      <w:proofErr w:type="gramStart"/>
+      <w:r>
+        <w:t>světe</w:t>
+      </w:r>
+      <w:proofErr w:type="gramEnd"/>
+      <w:r>
+        <w:t xml:space="preserve">, kde některé hodnoty účelové funkce mohou představovat řešení </w:t>
+      </w:r>
+      <w:proofErr w:type="spellStart"/>
+      <w:r>
+        <w:t>fyzikalně</w:t>
+      </w:r>
+      <w:proofErr w:type="spellEnd"/>
+      <w:r>
+        <w:t xml:space="preserve"> nerealizovatelné nebo nevýhodné. Penalizace má pak efekt ten, že je vybraným jedincům, kteří se nacházejí v </w:t>
+      </w:r>
+      <w:proofErr w:type="spellStart"/>
+      <w:r>
+        <w:t>zakázené</w:t>
+      </w:r>
+      <w:proofErr w:type="spellEnd"/>
+      <w:r>
+        <w:t xml:space="preserve"> oblasti, znepříjemněn pobyt.</w:t>
+      </w:r>
+      <w:r>
+        <w:t xml:space="preserve"> Z geometrického hlediska si lze toto znepříjemnění představit jako lokální deformaci </w:t>
+      </w:r>
+      <w:proofErr w:type="spellStart"/>
+      <w:r>
+        <w:t>hyperplochy</w:t>
+      </w:r>
+      <w:proofErr w:type="spellEnd"/>
+      <w:r>
+        <w:t xml:space="preserve"> směrem k opačným extrémům. Výsledný efekt je pak takový, že jedinci, kteří se díky evolučnímu procesu dostanou do takových oblastí, je buď rychle opustí, nebo nepostoupí do další populace.</w:t>
       </w:r>
     </w:p>
     <w:p>
@@ -7521,7 +10185,15 @@
     </w:p>
     <w:p>
       <w:r>
-        <w:t xml:space="preserve">Velmi výraznou výhodou penalizačního přístupu soft-constraints je, že prostor možných řešení zůstává souvislý. </w:t>
+        <w:t>Velmi výraznou výhodou penalizačního přístupu soft-</w:t>
+      </w:r>
+      <w:proofErr w:type="spellStart"/>
+      <w:r>
+        <w:t>constraints</w:t>
+      </w:r>
+      <w:proofErr w:type="spellEnd"/>
+      <w:r>
+        <w:t xml:space="preserve"> je, že prostor možných řešení zůstává souvislý. </w:t>
       </w:r>
     </w:p>
     <w:p>
@@ -7529,7 +10201,15 @@
         <w:t>Za zmínku ještě stojí tzv. adaptivní penalizace. Její mírná modifikace je zde zastoupená vztahem.</w:t>
       </w:r>
       <w:r>
-        <w:t xml:space="preserve"> Suma v tomto vztahu reprezentuje penalizační faktor. Jeho velikost je ovlivněná dvěma heuristicky stanovenými koństantami.</w:t>
+        <w:t xml:space="preserve"> Suma v tomto vztahu reprezentuje penalizační faktor. Jeho velikost je ovlivněná dvěma heuristicky stanovenými </w:t>
+      </w:r>
+      <w:proofErr w:type="spellStart"/>
+      <w:r>
+        <w:t>koństantami</w:t>
+      </w:r>
+      <w:proofErr w:type="spellEnd"/>
+      <w:r>
+        <w:t>.</w:t>
       </w:r>
     </w:p>
     <w:p>
@@ -7551,7 +10231,31 @@
       </w:r>
       <w:r>
         <w:lastRenderedPageBreak/>
-        <w:t>nepatrný rozdíl má zásadní význam. Při zaokrouhlení v populaci jdou do další generace jedinci, jejichž pohyb je omezen na diskrétní množinu pozic na prohledávané hyperploše. Při zaokrouhlení ořed dosazením do funkce zůstávají v populaci jedinci s neceločíselnými hodnotami, což má za následek dopad na diverzibilitu a robustnost.</w:t>
+        <w:t xml:space="preserve">nepatrný rozdíl má zásadní význam. Při zaokrouhlení v populaci jdou do další generace jedinci, jejichž pohyb je omezen na diskrétní množinu pozic na prohledávané </w:t>
+      </w:r>
+      <w:proofErr w:type="spellStart"/>
+      <w:r>
+        <w:t>hyperploše</w:t>
+      </w:r>
+      <w:proofErr w:type="spellEnd"/>
+      <w:r>
+        <w:t xml:space="preserve">. Při zaokrouhlení </w:t>
+      </w:r>
+      <w:proofErr w:type="spellStart"/>
+      <w:r>
+        <w:t>ořed</w:t>
+      </w:r>
+      <w:proofErr w:type="spellEnd"/>
+      <w:r>
+        <w:t xml:space="preserve"> dosazením do funkce zůstávají v populaci jedinci s neceločíselnými hodnotami, což má za následek dopad na </w:t>
+      </w:r>
+      <w:proofErr w:type="spellStart"/>
+      <w:r>
+        <w:t>diverzibilitu</w:t>
+      </w:r>
+      <w:proofErr w:type="spellEnd"/>
+      <w:r>
+        <w:t xml:space="preserve"> a robustnost.</w:t>
       </w:r>
     </w:p>
     <w:p>
@@ -7602,7 +10306,23 @@
     </w:p>
     <w:p>
       <w:r>
+        <w:t xml:space="preserve">Za příklady úloh, které by se daly řešit metodou genetického programování uveďme například hledání programu složeného z několika </w:t>
+      </w:r>
+      <w:proofErr w:type="gramStart"/>
+      <w:r>
+        <w:t>instrukcemi</w:t>
+      </w:r>
+      <w:proofErr w:type="gramEnd"/>
+      <w:r>
+        <w:t>, které by zajišťovaly bezpečný průchod robota prostředím s překážkami.</w:t>
+      </w:r>
+    </w:p>
+    <w:p>
+      <w:r>
         <w:t xml:space="preserve">Populace tedy neobsahovala čísla, ale struktury programů, symboly, funkce. </w:t>
+      </w:r>
+      <w:r>
+        <w:t>Kdyby se ale tyto struktury musely projít procesem křížení a mutací, byly by výsledné zdrojové kódy nesmyslné a neproveditelné proto se kód reprezentuje S-výrazem, který lze aplikovat na jakýkoliv programovací jazyk.</w:t>
       </w:r>
     </w:p>
     <w:p>
@@ -7664,7 +10384,55 @@
           <w:sz w:val="22"/>
           <w:szCs w:val="22"/>
         </w:rPr>
-        <w:t>Jako typickou úlohu, která by byla řešitelná touto metodou můžeme považovat například.</w:t>
+        <w:t xml:space="preserve">Jako typickou úlohu, která by </w:t>
+      </w:r>
+      <w:proofErr w:type="gramStart"/>
+      <w:r>
+        <w:rPr>
+          <w:rFonts w:asciiTheme="minorHAnsi" w:eastAsiaTheme="minorHAnsi" w:hAnsiTheme="minorHAnsi" w:cstheme="minorBidi"/>
+          <w:b w:val="0"/>
+          <w:bCs w:val="0"/>
+          <w:color w:val="auto"/>
+          <w:sz w:val="22"/>
+          <w:szCs w:val="22"/>
+        </w:rPr>
+        <w:t>byla</w:t>
+      </w:r>
+      <w:proofErr w:type="gramEnd"/>
+      <w:r>
+        <w:rPr>
+          <w:rFonts w:asciiTheme="minorHAnsi" w:eastAsiaTheme="minorHAnsi" w:hAnsiTheme="minorHAnsi" w:cstheme="minorBidi"/>
+          <w:b w:val="0"/>
+          <w:bCs w:val="0"/>
+          <w:color w:val="auto"/>
+          <w:sz w:val="22"/>
+          <w:szCs w:val="22"/>
+        </w:rPr>
+        <w:t xml:space="preserve"> řešitelná touto metodou </w:t>
+      </w:r>
+      <w:proofErr w:type="gramStart"/>
+      <w:r>
+        <w:rPr>
+          <w:rFonts w:asciiTheme="minorHAnsi" w:eastAsiaTheme="minorHAnsi" w:hAnsiTheme="minorHAnsi" w:cstheme="minorBidi"/>
+          <w:b w:val="0"/>
+          <w:bCs w:val="0"/>
+          <w:color w:val="auto"/>
+          <w:sz w:val="22"/>
+          <w:szCs w:val="22"/>
+        </w:rPr>
+        <w:t>můžeme</w:t>
+      </w:r>
+      <w:proofErr w:type="gramEnd"/>
+      <w:r>
+        <w:rPr>
+          <w:rFonts w:asciiTheme="minorHAnsi" w:eastAsiaTheme="minorHAnsi" w:hAnsiTheme="minorHAnsi" w:cstheme="minorBidi"/>
+          <w:b w:val="0"/>
+          <w:bCs w:val="0"/>
+          <w:color w:val="auto"/>
+          <w:sz w:val="22"/>
+          <w:szCs w:val="22"/>
+        </w:rPr>
+        <w:t xml:space="preserve"> považovat například.</w:t>
       </w:r>
       <w:bookmarkEnd w:id="38"/>
     </w:p>
@@ -7718,7 +10486,15 @@
         </w:rPr>
       </w:pPr>
       <w:r>
-        <w:t>Syntaktický strom popisuje strukturu programů za pomocí neterminálů (funkce, procedury, příkazy,…) a terminálů (konstanty, proměnné)</w:t>
+        <w:t xml:space="preserve">Syntaktický strom popisuje strukturu programů za pomocí </w:t>
+      </w:r>
+      <w:proofErr w:type="spellStart"/>
+      <w:r>
+        <w:t>neterminálů</w:t>
+      </w:r>
+      <w:proofErr w:type="spellEnd"/>
+      <w:r>
+        <w:t xml:space="preserve"> (funkce, procedury, příkazy,…) a terminálů (konstanty, proměnné)</w:t>
       </w:r>
       <w:r>
         <w:t>.</w:t>
@@ -7842,7 +10618,14 @@
         <w:rPr>
           <w:rFonts w:eastAsiaTheme="minorEastAsia"/>
         </w:rPr>
-        <w:t xml:space="preserve"> a množinou terminálů</w:t>
+        <w:t xml:space="preserve"> a množinou </w:t>
+      </w:r>
+      <w:proofErr w:type="gramStart"/>
+      <w:r>
+        <w:rPr>
+          <w:rFonts w:eastAsiaTheme="minorEastAsia"/>
+        </w:rPr>
+        <w:t>terminálů</w:t>
       </w:r>
       <w:r>
         <w:rPr>
@@ -7863,6 +10646,7 @@
           </w:rPr>
           <m:t>T=</m:t>
         </m:r>
+        <w:proofErr w:type="gramEnd"/>
         <m:d>
           <m:dPr>
             <m:begChr m:val="{"/>
@@ -7985,6 +10769,7 @@
         <w:rPr>
           <w:rFonts w:eastAsiaTheme="minorEastAsia"/>
         </w:rPr>
+        <w:lastRenderedPageBreak/>
         <w:t>Příkladem takového syntaktického stromu nějakého smyšleného programu může být toto schéma, reprezentované jako výraz níže popsaný:</w:t>
       </w:r>
     </w:p>
@@ -8070,7 +10855,6 @@
           <w:noProof/>
           <w:lang w:eastAsia="cs-CZ"/>
         </w:rPr>
-        <w:lastRenderedPageBreak/>
         <w:drawing>
           <wp:inline distT="0" distB="0" distL="0" distR="0">
             <wp:extent cx="2873011" cy="2256312"/>
@@ -8140,7 +10924,11 @@
     </w:p>
     <w:p>
       <w:r>
-        <w:t>Dalšími důležitými požadavky pro množiny terminálů a neter</w:t>
+        <w:t xml:space="preserve">Dalšími důležitými požadavky pro množiny terminálů a </w:t>
+      </w:r>
+      <w:proofErr w:type="spellStart"/>
+      <w:r>
+        <w:t>neter</w:t>
       </w:r>
       <w:r>
         <w:t>min</w:t>
@@ -8149,7 +10937,11 @@
         <w:t>á</w:t>
       </w:r>
       <w:r>
-        <w:t xml:space="preserve">lů je to, aby splnili podmínky </w:t>
+        <w:t>lů</w:t>
+      </w:r>
+      <w:proofErr w:type="spellEnd"/>
+      <w:r>
+        <w:t xml:space="preserve"> je to, aby splnili podmínky </w:t>
       </w:r>
       <w:r>
         <w:t>uzavřenosti</w:t>
@@ -8176,7 +10968,15 @@
         <w:t>.</w:t>
       </w:r>
       <w:r>
-        <w:t xml:space="preserve"> Zabraňuje se tak chybám při generování takovýchto struktur. Máme-li například množinu terminálů obsahující goniometrické funkce a množinu terminálů, obsahující reálná a celá čísla, budou obě podmínky splněny. Pokud však bude množina neterminálů obsahovat navíc funkci dělení, podmínky splněny nebudou, protože dělení nulou není definovatelné a bude se tak muset funkce opravit tak, aby tento chybný stav korektně opravila. Možným řešení těchto problémů a jejich odpovědí můžou být gramatiky</w:t>
+        <w:t xml:space="preserve"> Zabraňuje se tak chybám při generování takovýchto struktur. Máme-li například množinu terminálů obsahující goniometrické funkce a množinu terminálů, obsahující reálná a celá čísla, budou obě podmínky splněny. Pokud však bude množina </w:t>
+      </w:r>
+      <w:proofErr w:type="spellStart"/>
+      <w:r>
+        <w:t>neterminálů</w:t>
+      </w:r>
+      <w:proofErr w:type="spellEnd"/>
+      <w:r>
+        <w:t xml:space="preserve"> obsahovat navíc funkci dělení, podmínky splněny nebudou, protože dělení nulou není definovatelné a bude se tak muset funkce opravit tak, aby tento chybný stav korektně opravila. Možným řešení těchto problémů a jejich odpovědí můžou být gramatiky</w:t>
       </w:r>
       <w:r>
         <w:rPr>
@@ -8219,10 +11019,23 @@
     </w:p>
     <w:p>
       <w:r>
-        <w:t>Požadavek postačitelnosti.</w:t>
-      </w:r>
-      <w:r>
-        <w:t>je hůře popsatelný.</w:t>
+        <w:t xml:space="preserve">Požadavek </w:t>
+      </w:r>
+      <w:proofErr w:type="gramStart"/>
+      <w:r>
+        <w:t>postačitelnosti</w:t>
+      </w:r>
+      <w:proofErr w:type="gramEnd"/>
+      <w:r>
+        <w:t>.</w:t>
+      </w:r>
+      <w:proofErr w:type="gramStart"/>
+      <w:r>
+        <w:t>je</w:t>
+      </w:r>
+      <w:proofErr w:type="gramEnd"/>
+      <w:r>
+        <w:t xml:space="preserve"> hůře popsatelný.</w:t>
       </w:r>
     </w:p>
     <w:p>
@@ -8243,8 +11056,13 @@
     </w:p>
     <w:p>
       <w:commentRangeStart w:id="42"/>
-      <w:r>
-        <w:t>Class diagram</w:t>
+      <w:proofErr w:type="spellStart"/>
+      <w:r>
+        <w:t>Class</w:t>
+      </w:r>
+      <w:proofErr w:type="spellEnd"/>
+      <w:r>
+        <w:t xml:space="preserve"> diagram</w:t>
       </w:r>
       <w:commentRangeEnd w:id="42"/>
       <w:r>
@@ -8273,7 +11091,23 @@
         <w:footnoteReference w:id="5"/>
       </w:r>
       <w:r>
-        <w:t xml:space="preserve"> pro využití evolučních optimalizačních algoritmů bude nejčastěji nasazován spolu s nějakým GUI pro </w:t>
+        <w:t xml:space="preserve"> pro využití evolučních optimalizačních algoritmů bude nejčastěji nasazován </w:t>
+      </w:r>
+      <w:proofErr w:type="gramStart"/>
+      <w:r>
+        <w:t>spolu s nějakým</w:t>
+      </w:r>
+      <w:proofErr w:type="gramEnd"/>
+      <w:r>
+        <w:t xml:space="preserve"> GUI </w:t>
+      </w:r>
+      <w:proofErr w:type="gramStart"/>
+      <w:r>
+        <w:t>pro</w:t>
+      </w:r>
+      <w:proofErr w:type="gramEnd"/>
+      <w:r>
+        <w:t xml:space="preserve"> </w:t>
       </w:r>
       <w:r>
         <w:t>snazší</w:t>
@@ -8282,10 +11116,18 @@
         <w:t xml:space="preserve"> nastavení parametrů algoritmu, je už proto model běhu navrhnut tak, aby podporoval oddělený běh aplikace v nezávislých vláknech.</w:t>
       </w:r>
       <w:r>
-        <w:t xml:space="preserve"> Zkrátka a dobře, každá třída nějakého optimalizačního algoritmu obsahuje metodu start(), </w:t>
-      </w:r>
-      <w:r>
-        <w:t xml:space="preserve">která je </w:t>
+        <w:t xml:space="preserve"> Zkrátka a dobře, každá třída nějakého optimalizačního algoritmu obsahuje metodu </w:t>
+      </w:r>
+      <w:proofErr w:type="gramStart"/>
+      <w:r>
+        <w:t xml:space="preserve">start(), </w:t>
+      </w:r>
+      <w:r>
+        <w:t>která</w:t>
+      </w:r>
+      <w:proofErr w:type="gramEnd"/>
+      <w:r>
+        <w:t xml:space="preserve"> je </w:t>
       </w:r>
       <w:r>
         <w:t xml:space="preserve">tzv. </w:t>
@@ -8296,7 +11138,24 @@
     </w:p>
     <w:p>
       <w:r>
-        <w:t xml:space="preserve">I když výpočet běží v jiném vlákně, je možné reagovat na změny ve vnitřním stavu objektu algoritmu, které se projeví u několika komponent GUI a ty si postupně načtou nová data.Uplatňuje se zde návrhový vzor Observer (Pozorovatel). </w:t>
+        <w:lastRenderedPageBreak/>
+        <w:t xml:space="preserve">I když výpočet běží v jiném vlákně, je možné reagovat na změny ve vnitřním stavu objektu algoritmu, které se projeví u několika komponent GUI a ty si postupně načtou nová </w:t>
+      </w:r>
+      <w:proofErr w:type="gramStart"/>
+      <w:r>
+        <w:t>data.Uplatňuje</w:t>
+      </w:r>
+      <w:proofErr w:type="gramEnd"/>
+      <w:r>
+        <w:t xml:space="preserve"> se zde návrhový vzor </w:t>
+      </w:r>
+      <w:proofErr w:type="spellStart"/>
+      <w:r>
+        <w:t>Observer</w:t>
+      </w:r>
+      <w:proofErr w:type="spellEnd"/>
+      <w:r>
+        <w:t xml:space="preserve"> (Pozorovatel). </w:t>
       </w:r>
     </w:p>
     <w:p/>
@@ -8660,7 +11519,15 @@
         <w:pStyle w:val="Textkomente"/>
       </w:pPr>
       <w:r>
-        <w:t>Pro stromovou strukturu se bude hodit nadefinovat o jaký strom se jedná a co to vůbec stromová struktura je a jak se chová a jak s ní zacházet (jednoduché vlastnosti jako výška, počet uzlů, zda je úplný)</w:t>
+        <w:t xml:space="preserve">Pro stromovou strukturu se bude hodit </w:t>
+      </w:r>
+      <w:proofErr w:type="gramStart"/>
+      <w:r>
+        <w:t>nadefinovat o jaký</w:t>
+      </w:r>
+      <w:proofErr w:type="gramEnd"/>
+      <w:r>
+        <w:t xml:space="preserve"> strom se jedná a co to vůbec stromová struktura je a jak se chová a jak s ní zacházet (jednoduché vlastnosti jako výška, počet uzlů, zda je úplný)</w:t>
       </w:r>
     </w:p>
   </w:comment>
@@ -8684,7 +11551,55 @@
         <w:pStyle w:val="Textkomente"/>
       </w:pPr>
       <w:r>
-        <w:t>Jde o třídu Expression, která obsahuje třídná proměnné name - název struktury (např. "cos" pro kosinovu funkci), seznam potomků, ten byl vyjádřen jako seznam child a proměnná předchůdce - previous.</w:t>
+        <w:t xml:space="preserve">Jde o třídu </w:t>
+      </w:r>
+      <w:proofErr w:type="spellStart"/>
+      <w:r>
+        <w:t>Expression</w:t>
+      </w:r>
+      <w:proofErr w:type="spellEnd"/>
+      <w:r>
+        <w:t xml:space="preserve">, která obsahuje </w:t>
+      </w:r>
+      <w:proofErr w:type="spellStart"/>
+      <w:r>
+        <w:t>třídná</w:t>
+      </w:r>
+      <w:proofErr w:type="spellEnd"/>
+      <w:r>
+        <w:t xml:space="preserve"> proměnné </w:t>
+      </w:r>
+      <w:proofErr w:type="spellStart"/>
+      <w:r>
+        <w:t>name</w:t>
+      </w:r>
+      <w:proofErr w:type="spellEnd"/>
+      <w:r>
+        <w:t xml:space="preserve"> - název struktury (např. "cos" pro </w:t>
+      </w:r>
+      <w:proofErr w:type="spellStart"/>
+      <w:r>
+        <w:t>kosinovu</w:t>
+      </w:r>
+      <w:proofErr w:type="spellEnd"/>
+      <w:r>
+        <w:t xml:space="preserve"> funkci), seznam potomků, ten byl vyjádřen jako seznam </w:t>
+      </w:r>
+      <w:proofErr w:type="spellStart"/>
+      <w:r>
+        <w:t>child</w:t>
+      </w:r>
+      <w:proofErr w:type="spellEnd"/>
+      <w:r>
+        <w:t xml:space="preserve"> a proměnná předchůdce - </w:t>
+      </w:r>
+      <w:proofErr w:type="spellStart"/>
+      <w:r>
+        <w:t>previous</w:t>
+      </w:r>
+      <w:proofErr w:type="spellEnd"/>
+      <w:r>
+        <w:t>.</w:t>
       </w:r>
     </w:p>
     <w:p>
@@ -8692,7 +11607,15 @@
         <w:pStyle w:val="Textkomente"/>
       </w:pPr>
       <w:r>
-        <w:t>Jak sami vidíte, třída byla pedurčena k vytvoření stromové struktury.</w:t>
+        <w:t xml:space="preserve">Jak sami vidíte, třída byla </w:t>
+      </w:r>
+      <w:proofErr w:type="spellStart"/>
+      <w:r>
+        <w:t>pedurčena</w:t>
+      </w:r>
+      <w:proofErr w:type="spellEnd"/>
+      <w:r>
+        <w:t xml:space="preserve"> k vytvoření stromové struktury.</w:t>
       </w:r>
     </w:p>
     <w:p>
@@ -8700,7 +11623,15 @@
         <w:pStyle w:val="Textkomente"/>
       </w:pPr>
       <w:r>
-        <w:t>Jiná třída ExpressionTree se starala o generování celého stromu, jeho manipulaci a hlavně o získávání informací z této struktury.</w:t>
+        <w:t xml:space="preserve">Jiná třída </w:t>
+      </w:r>
+      <w:proofErr w:type="spellStart"/>
+      <w:r>
+        <w:t>ExpressionTree</w:t>
+      </w:r>
+      <w:proofErr w:type="spellEnd"/>
+      <w:r>
+        <w:t xml:space="preserve"> se starala o generování celého stromu, jeho manipulaci a hlavně o získávání informací z této struktury.</w:t>
       </w:r>
     </w:p>
   </w:comment>
@@ -8750,8 +11681,13 @@
         </w:rPr>
         <w:annotationRef/>
       </w:r>
-      <w:r>
-        <w:t>Class diagram celé aplikace</w:t>
+      <w:proofErr w:type="spellStart"/>
+      <w:r>
+        <w:t>Class</w:t>
+      </w:r>
+      <w:proofErr w:type="spellEnd"/>
+      <w:r>
+        <w:t xml:space="preserve"> diagram celé aplikace</w:t>
       </w:r>
     </w:p>
   </w:comment>
@@ -8767,7 +11703,15 @@
         <w:annotationRef/>
       </w:r>
       <w:r>
-        <w:t>Je otázka, zda bude genetický algoritmus skutečně stejně efektivní, pokud jej budeme reprezentovat v takoév podobě, v jaké byl navržen původně (binární reprezentace). Ivan Zelinka píše v knize, že lze reprezentovat v reálných číslech ¨a algoritmu samotnému to nevadí a stejně tak dosáhneme stejných výsledků</w:t>
+        <w:t>Je otázka, zda bude genetický algoritmus skutečně stejně efektivní, pokud jej budeme reprezentovat v </w:t>
+      </w:r>
+      <w:proofErr w:type="spellStart"/>
+      <w:r>
+        <w:t>takoév</w:t>
+      </w:r>
+      <w:proofErr w:type="spellEnd"/>
+      <w:r>
+        <w:t xml:space="preserve"> podobě, v jaké byl navržen původně (binární reprezentace). Ivan Zelinka píše v knize, že lze reprezentovat v reálných číslech ¨a algoritmu samotnému to nevadí a stejně tak dosáhneme stejných výsledků</w:t>
       </w:r>
     </w:p>
   </w:comment>
@@ -8849,8 +11793,13 @@
         <w:footnoteRef/>
       </w:r>
       <w:r>
-        <w:t xml:space="preserve"> Funkce je schopná přijmout jakýkoliv argument z množiny terminálů a výsledek jakékoliv funkce z množiny neterminálů</w:t>
-      </w:r>
+        <w:t xml:space="preserve"> Funkce je schopná přijmout jakýkoliv argument z množiny terminálů a výsledek jakékoliv funkce z množiny </w:t>
+      </w:r>
+      <w:proofErr w:type="spellStart"/>
+      <w:r>
+        <w:t>neterminálů</w:t>
+      </w:r>
+      <w:proofErr w:type="spellEnd"/>
     </w:p>
   </w:footnote>
   <w:footnote w:id="3">
@@ -11055,7 +14004,7 @@
 </file>
 
 <file path=customXml/itemProps2.xml><?xml version="1.0" encoding="utf-8"?>
-<ds:datastoreItem xmlns:ds="http://schemas.openxmlformats.org/officeDocument/2006/customXml" ds:itemID="{5D0A617D-8019-4712-B4D8-B9598AB70DB3}">
+<ds:datastoreItem xmlns:ds="http://schemas.openxmlformats.org/officeDocument/2006/customXml" ds:itemID="{B746A0BC-3685-462B-B9B1-E9F8D2572E93}">
   <ds:schemaRefs>
     <ds:schemaRef ds:uri="http://schemas.openxmlformats.org/officeDocument/2006/bibliography"/>
   </ds:schemaRefs>

</xml_diff>